<commit_message>
Avancement cahier de charge
</commit_message>
<xml_diff>
--- a/Documentation/Cahier_Projet_Template.docx
+++ b/Documentation/Cahier_Projet_Template.docx
@@ -10,7 +10,6 @@
           <w:docPartUnique/>
         </w:docPartObj>
       </w:sdtPr>
-      <w:sdtEndPr/>
       <w:sdtContent>
         <w:p>
           <w:pPr>
@@ -149,7 +148,6 @@
                                       <w:calendar w:val="gregorian"/>
                                     </w:date>
                                   </w:sdtPr>
-                                  <w:sdtEndPr/>
                                   <w:sdtContent>
                                     <w:p>
                                       <w:pPr>
@@ -3462,7 +3460,6 @@
                                 <w:calendar w:val="gregorian"/>
                               </w:date>
                             </w:sdtPr>
-                            <w:sdtEndPr/>
                             <w:sdtContent>
                               <w:p>
                                 <w:pPr>
@@ -3687,7 +3684,6 @@
                                     <w:dataBinding w:prefixMappings="xmlns:ns0='http://purl.org/dc/elements/1.1/' xmlns:ns1='http://schemas.openxmlformats.org/package/2006/metadata/core-properties' " w:xpath="/ns1:coreProperties[1]/ns0:creator[1]" w:storeItemID="{6C3C8BC8-F283-45AE-878A-BAB7291924A1}"/>
                                     <w:text/>
                                   </w:sdtPr>
-                                  <w:sdtEndPr/>
                                   <w:sdtContent>
                                     <w:r>
                                       <w:rPr>
@@ -3719,7 +3715,6 @@
                                     <w:dataBinding w:prefixMappings="xmlns:ns0='http://schemas.openxmlformats.org/officeDocument/2006/extended-properties' " w:xpath="/ns0:Properties[1]/ns0:Company[1]" w:storeItemID="{6668398D-A668-4E3E-A5EB-62B293D839F1}"/>
                                     <w:text/>
                                   </w:sdtPr>
-                                  <w:sdtEndPr/>
                                   <w:sdtContent>
                                     <w:r>
                                       <w:rPr>
@@ -3782,7 +3777,6 @@
                               <w:dataBinding w:prefixMappings="xmlns:ns0='http://purl.org/dc/elements/1.1/' xmlns:ns1='http://schemas.openxmlformats.org/package/2006/metadata/core-properties' " w:xpath="/ns1:coreProperties[1]/ns0:creator[1]" w:storeItemID="{6C3C8BC8-F283-45AE-878A-BAB7291924A1}"/>
                               <w:text/>
                             </w:sdtPr>
-                            <w:sdtEndPr/>
                             <w:sdtContent>
                               <w:r>
                                 <w:rPr>
@@ -3814,7 +3808,6 @@
                               <w:dataBinding w:prefixMappings="xmlns:ns0='http://schemas.openxmlformats.org/officeDocument/2006/extended-properties' " w:xpath="/ns0:Properties[1]/ns0:Company[1]" w:storeItemID="{6668398D-A668-4E3E-A5EB-62B293D839F1}"/>
                               <w:text/>
                             </w:sdtPr>
-                            <w:sdtEndPr/>
                             <w:sdtContent>
                               <w:r>
                                 <w:rPr>
@@ -3929,7 +3922,6 @@
                                     <w:dataBinding w:prefixMappings="xmlns:ns0='http://purl.org/dc/elements/1.1/' xmlns:ns1='http://schemas.openxmlformats.org/package/2006/metadata/core-properties' " w:xpath="/ns1:coreProperties[1]/ns0:title[1]" w:storeItemID="{6C3C8BC8-F283-45AE-878A-BAB7291924A1}"/>
                                     <w:text/>
                                   </w:sdtPr>
-                                  <w:sdtEndPr/>
                                   <w:sdtContent>
                                     <w:r>
                                       <w:rPr>
@@ -3965,7 +3957,6 @@
                                     <w:dataBinding w:prefixMappings="xmlns:ns0='http://purl.org/dc/elements/1.1/' xmlns:ns1='http://schemas.openxmlformats.org/package/2006/metadata/core-properties' " w:xpath="/ns1:coreProperties[1]/ns0:subject[1]" w:storeItemID="{6C3C8BC8-F283-45AE-878A-BAB7291924A1}"/>
                                     <w:text/>
                                   </w:sdtPr>
-                                  <w:sdtEndPr/>
                                   <w:sdtContent>
                                     <w:r>
                                       <w:rPr>
@@ -4026,7 +4017,6 @@
                               <w:dataBinding w:prefixMappings="xmlns:ns0='http://purl.org/dc/elements/1.1/' xmlns:ns1='http://schemas.openxmlformats.org/package/2006/metadata/core-properties' " w:xpath="/ns1:coreProperties[1]/ns0:title[1]" w:storeItemID="{6C3C8BC8-F283-45AE-878A-BAB7291924A1}"/>
                               <w:text/>
                             </w:sdtPr>
-                            <w:sdtEndPr/>
                             <w:sdtContent>
                               <w:r>
                                 <w:rPr>
@@ -4062,7 +4052,6 @@
                               <w:dataBinding w:prefixMappings="xmlns:ns0='http://purl.org/dc/elements/1.1/' xmlns:ns1='http://schemas.openxmlformats.org/package/2006/metadata/core-properties' " w:xpath="/ns1:coreProperties[1]/ns0:subject[1]" w:storeItemID="{6C3C8BC8-F283-45AE-878A-BAB7291924A1}"/>
                               <w:text/>
                             </w:sdtPr>
-                            <w:sdtEndPr/>
                             <w:sdtContent>
                               <w:r>
                                 <w:rPr>
@@ -10359,23 +10348,113 @@
       </w:r>
       <w:bookmarkEnd w:id="2"/>
     </w:p>
-    <w:p/>
     <w:p>
-      <w:pPr>
-        <w:pStyle w:val="Titre3"/>
-      </w:pPr>
-      <w:bookmarkStart w:id="3" w:name="_Toc144071234"/>
-      <w:r>
-        <w:t xml:space="preserve">Définition du </w:t>
-      </w:r>
-      <w:r>
-        <w:t>besoin</w:t>
-      </w:r>
-      <w:bookmarkEnd w:id="3"/>
+      <w:r>
+        <w:t>Mon client est l</w:t>
+      </w:r>
+      <w:r>
+        <w:t>e Théâtre CChic</w:t>
+      </w:r>
+      <w:r>
+        <w:t>. Ce-dernier est</w:t>
+      </w:r>
+      <w:r>
+        <w:t xml:space="preserve"> situé </w:t>
+      </w:r>
+      <w:r>
+        <w:t>au cégep de Chicoutimi et</w:t>
+      </w:r>
+      <w:r>
+        <w:t xml:space="preserve"> </w:t>
+      </w:r>
+      <w:r>
+        <w:t>est accessible</w:t>
+      </w:r>
+      <w:r>
+        <w:t xml:space="preserve"> à toute la population</w:t>
+      </w:r>
+      <w:r>
+        <w:t xml:space="preserve">. Le client </w:t>
+      </w:r>
+      <w:r>
+        <w:t>souhaite moderniser son système de billetterie</w:t>
+      </w:r>
+      <w:r>
+        <w:t xml:space="preserve"> et de gestion de salle.</w:t>
+      </w:r>
+      <w:r>
+        <w:t xml:space="preserve"> Ce projet vise à développer un système qui soit non seulement efficace pour la gestion des événements par les employés, mais aussi accessible pour un public diversifié</w:t>
+      </w:r>
+      <w:r>
+        <w:t xml:space="preserve"> et de tout âge</w:t>
+      </w:r>
+      <w:r>
+        <w:t>.</w:t>
+      </w:r>
     </w:p>
     <w:p/>
     <w:p>
       <w:pPr>
+        <w:pStyle w:val="Titre3"/>
+      </w:pPr>
+      <w:bookmarkStart w:id="3" w:name="_Toc144071234"/>
+      <w:r>
+        <w:t xml:space="preserve">Définition du </w:t>
+      </w:r>
+      <w:r>
+        <w:t>besoin</w:t>
+      </w:r>
+      <w:bookmarkEnd w:id="3"/>
+    </w:p>
+    <w:p>
+      <w:r>
+        <w:t>L'application de gestion permettra la configuration de la salle de spectacle, la gestion des événements et la production de rapports détaillés. Elle inclura un système de cotation des sièges pour offrir les meilleurs billets disponibles. Les rapports couvriront les ventes et transactions</w:t>
+      </w:r>
+      <w:r>
+        <w:t>.</w:t>
+      </w:r>
+    </w:p>
+    <w:p>
+      <w:r>
+        <w:t xml:space="preserve">Le guichet autonome, </w:t>
+      </w:r>
+      <w:r>
+        <w:t>devra être</w:t>
+      </w:r>
+      <w:r>
+        <w:t xml:space="preserve"> une interface tactile intuitive,</w:t>
+      </w:r>
+      <w:r>
+        <w:t xml:space="preserve"> elle</w:t>
+      </w:r>
+      <w:r>
+        <w:t xml:space="preserve"> permettra aux clients d'acheter des billets, de sélectionner des événements, des dates, et de choisir des sièges. Un profil client pourra être créé pour faciliter les achats futurs</w:t>
+      </w:r>
+      <w:r>
+        <w:t>.</w:t>
+      </w:r>
+      <w:r>
+        <w:t xml:space="preserve"> </w:t>
+      </w:r>
+      <w:r>
+        <w:t>Le</w:t>
+      </w:r>
+      <w:r>
+        <w:t xml:space="preserve"> système ne traite pas directement les paiements, </w:t>
+      </w:r>
+      <w:r>
+        <w:t>cependant</w:t>
+      </w:r>
+      <w:r>
+        <w:t xml:space="preserve">, il contiendra </w:t>
+      </w:r>
+      <w:r>
+        <w:t>un formulaire de saisie des informations de paiement pour simuler cette étape.</w:t>
+      </w:r>
+    </w:p>
+    <w:p/>
+    <w:p>
+      <w:pPr>
         <w:pStyle w:val="Titre2"/>
       </w:pPr>
       <w:bookmarkStart w:id="4" w:name="_Toc144071235"/>
@@ -10394,9 +10473,116 @@
       </w:r>
       <w:bookmarkEnd w:id="5"/>
     </w:p>
-    <w:p/>
     <w:p>
       <w:pPr>
+        <w:pStyle w:val="Paragraphedeliste"/>
+        <w:numPr>
+          <w:ilvl w:val="0"/>
+          <w:numId w:val="5"/>
+        </w:numPr>
+      </w:pPr>
+      <w:r>
+        <w:rPr>
+          <w:b/>
+          <w:bCs/>
+        </w:rPr>
+        <w:t>Modernisation de la Billetterie :</w:t>
+      </w:r>
+      <w:r>
+        <w:t xml:space="preserve"> Migrer vers un système de billetterie plus moderne et efficace.</w:t>
+      </w:r>
+    </w:p>
+    <w:p>
+      <w:pPr>
+        <w:pStyle w:val="Paragraphedeliste"/>
+        <w:numPr>
+          <w:ilvl w:val="0"/>
+          <w:numId w:val="5"/>
+        </w:numPr>
+      </w:pPr>
+      <w:r>
+        <w:rPr>
+          <w:b/>
+          <w:bCs/>
+        </w:rPr>
+        <w:t>Facilité de Gestion :</w:t>
+      </w:r>
+      <w:r>
+        <w:t xml:space="preserve"> Simplifier la gestion des événements et la configuration de la salle pour les employés.</w:t>
+      </w:r>
+    </w:p>
+    <w:p>
+      <w:pPr>
+        <w:pStyle w:val="Paragraphedeliste"/>
+        <w:numPr>
+          <w:ilvl w:val="0"/>
+          <w:numId w:val="5"/>
+        </w:numPr>
+      </w:pPr>
+      <w:r>
+        <w:rPr>
+          <w:b/>
+          <w:bCs/>
+        </w:rPr>
+        <w:t>Amélioration de l'Expérience Utilisateur :</w:t>
+      </w:r>
+      <w:r>
+        <w:t xml:space="preserve"> Rendre l'achat de billets plus accessible et convivial pour tous les utilisateurs.</w:t>
+      </w:r>
+    </w:p>
+    <w:p>
+      <w:pPr>
+        <w:pStyle w:val="Paragraphedeliste"/>
+        <w:numPr>
+          <w:ilvl w:val="0"/>
+          <w:numId w:val="5"/>
+        </w:numPr>
+      </w:pPr>
+      <w:r>
+        <w:rPr>
+          <w:b/>
+          <w:bCs/>
+        </w:rPr>
+        <w:t xml:space="preserve">Rapport </w:t>
+      </w:r>
+      <w:r>
+        <w:rPr>
+          <w:b/>
+          <w:bCs/>
+        </w:rPr>
+        <w:t>:</w:t>
+      </w:r>
+      <w:r>
+        <w:t xml:space="preserve"> Fournir des outils de </w:t>
+      </w:r>
+      <w:r>
+        <w:t xml:space="preserve">rapport </w:t>
+      </w:r>
+      <w:r>
+        <w:t>détaillés pour une meilleure prise de décision.</w:t>
+      </w:r>
+    </w:p>
+    <w:p>
+      <w:pPr>
+        <w:pStyle w:val="Paragraphedeliste"/>
+        <w:numPr>
+          <w:ilvl w:val="0"/>
+          <w:numId w:val="5"/>
+        </w:numPr>
+      </w:pPr>
+      <w:r>
+        <w:rPr>
+          <w:b/>
+          <w:bCs/>
+        </w:rPr>
+        <w:t>Sécurité et Fiabilité :</w:t>
+      </w:r>
+      <w:r>
+        <w:t xml:space="preserve"> Assurer la sécurité des transactions et la fiabilité du système.</w:t>
+      </w:r>
+    </w:p>
+    <w:p>
+      <w:pPr>
         <w:pStyle w:val="Titre3"/>
       </w:pPr>
       <w:bookmarkStart w:id="6" w:name="_Toc144071237"/>
@@ -10404,222 +10590,1253 @@
         <w:t>Fonctionnalités attendues du système</w:t>
       </w:r>
       <w:bookmarkEnd w:id="6"/>
+    </w:p>
+    <w:p>
+      <w:pPr>
+        <w:pStyle w:val="Paragraphedeliste"/>
+        <w:numPr>
+          <w:ilvl w:val="0"/>
+          <w:numId w:val="8"/>
+        </w:numPr>
+        <w:rPr>
+          <w:b/>
+          <w:bCs/>
+        </w:rPr>
+      </w:pPr>
+      <w:r>
+        <w:rPr>
+          <w:b/>
+          <w:bCs/>
+        </w:rPr>
+        <w:t xml:space="preserve">Application de gestion : </w:t>
+      </w:r>
+    </w:p>
+    <w:p>
+      <w:pPr>
+        <w:pStyle w:val="Paragraphedeliste"/>
+        <w:numPr>
+          <w:ilvl w:val="1"/>
+          <w:numId w:val="8"/>
+        </w:numPr>
+      </w:pPr>
+      <w:r>
+        <w:rPr>
+          <w:b/>
+          <w:bCs/>
+        </w:rPr>
+        <w:t>Gestion de la Salle</w:t>
+      </w:r>
+      <w:r>
+        <w:rPr>
+          <w:b/>
+          <w:bCs/>
+        </w:rPr>
+        <w:t xml:space="preserve"> : </w:t>
+      </w:r>
+      <w:r>
+        <w:t>Configurer les sections, rangées, et sièges.</w:t>
+      </w:r>
+    </w:p>
+    <w:p>
+      <w:pPr>
+        <w:pStyle w:val="Paragraphedeliste"/>
+        <w:numPr>
+          <w:ilvl w:val="1"/>
+          <w:numId w:val="8"/>
+        </w:numPr>
+      </w:pPr>
+      <w:r>
+        <w:rPr>
+          <w:b/>
+          <w:bCs/>
+        </w:rPr>
+        <w:t xml:space="preserve">Gestion </w:t>
+      </w:r>
+      <w:r>
+        <w:rPr>
+          <w:b/>
+          <w:bCs/>
+        </w:rPr>
+        <w:t>des Événements :</w:t>
+      </w:r>
+      <w:r>
+        <w:t xml:space="preserve"> planifier et gérer les événements.</w:t>
+      </w:r>
+    </w:p>
+    <w:p>
+      <w:pPr>
+        <w:pStyle w:val="Paragraphedeliste"/>
+        <w:numPr>
+          <w:ilvl w:val="1"/>
+          <w:numId w:val="8"/>
+        </w:numPr>
+      </w:pPr>
+      <w:r>
+        <w:rPr>
+          <w:b/>
+          <w:bCs/>
+        </w:rPr>
+        <w:t xml:space="preserve">Rapport </w:t>
+      </w:r>
+      <w:r>
+        <w:rPr>
+          <w:b/>
+          <w:bCs/>
+        </w:rPr>
+        <w:t>de ventes</w:t>
+      </w:r>
+      <w:r>
+        <w:rPr>
+          <w:b/>
+          <w:bCs/>
+        </w:rPr>
+        <w:t xml:space="preserve"> :</w:t>
+      </w:r>
+      <w:r>
+        <w:t xml:space="preserve"> Rapport des ventes avec des options de filtrage (quotidien/mensuel). Pour chacune des dates d’évènement, on doit retrouver : Le nombre de billet vendu, Le montant total avant les taxes, la TPS, la TVQ et le montant après taxe. </w:t>
+      </w:r>
+    </w:p>
+    <w:p>
+      <w:pPr>
+        <w:pStyle w:val="Paragraphedeliste"/>
+        <w:numPr>
+          <w:ilvl w:val="1"/>
+          <w:numId w:val="8"/>
+        </w:numPr>
+      </w:pPr>
+      <w:r>
+        <w:rPr>
+          <w:b/>
+          <w:bCs/>
+        </w:rPr>
+        <w:lastRenderedPageBreak/>
+        <w:t>Rapport des transactions :</w:t>
+      </w:r>
+      <w:r>
+        <w:t xml:space="preserve"> Rapport de transaction avec des options de filtrage (quotidien/mensuel). La liste de toutes les commandes : La date d’achat si mensuel, le nom de l’acheteur, le nombre de billets, le montant avant taxes, la TPS, la TVQ et le montant total.</w:t>
+      </w:r>
+    </w:p>
+    <w:p>
+      <w:pPr>
+        <w:pStyle w:val="Paragraphedeliste"/>
+        <w:ind w:left="1440"/>
+      </w:pPr>
+    </w:p>
+    <w:p>
+      <w:pPr>
+        <w:pStyle w:val="Paragraphedeliste"/>
+        <w:numPr>
+          <w:ilvl w:val="0"/>
+          <w:numId w:val="8"/>
+        </w:numPr>
+        <w:rPr>
+          <w:b/>
+          <w:bCs/>
+        </w:rPr>
+      </w:pPr>
+      <w:r>
+        <w:rPr>
+          <w:b/>
+          <w:bCs/>
+        </w:rPr>
+        <w:t xml:space="preserve">Guichet autonome : </w:t>
+      </w:r>
+    </w:p>
+    <w:p>
+      <w:pPr>
+        <w:pStyle w:val="Paragraphedeliste"/>
+        <w:numPr>
+          <w:ilvl w:val="0"/>
+          <w:numId w:val="6"/>
+        </w:numPr>
+      </w:pPr>
+      <w:r>
+        <w:rPr>
+          <w:b/>
+          <w:bCs/>
+        </w:rPr>
+        <w:t>Vente de Billets</w:t>
+      </w:r>
+      <w:r>
+        <w:rPr>
+          <w:b/>
+          <w:bCs/>
+        </w:rPr>
+        <w:t> :</w:t>
+      </w:r>
+      <w:r>
+        <w:t xml:space="preserve"> </w:t>
+      </w:r>
+      <w:r>
+        <w:t>Achat de billets via l'application de gestion et guichets autonomes.</w:t>
+      </w:r>
+      <w:r>
+        <w:t xml:space="preserve"> Sélectionner l’événement, la date et le nombre de billet.</w:t>
+      </w:r>
+    </w:p>
+    <w:p>
+      <w:pPr>
+        <w:pStyle w:val="Paragraphedeliste"/>
+        <w:numPr>
+          <w:ilvl w:val="0"/>
+          <w:numId w:val="6"/>
+        </w:numPr>
+      </w:pPr>
+      <w:r>
+        <w:rPr>
+          <w:b/>
+          <w:bCs/>
+        </w:rPr>
+        <w:t>Système de Cotation des Sièges :</w:t>
+      </w:r>
+      <w:r>
+        <w:t xml:space="preserve"> Algorithmes pour recommander les meilleurs sièges disponibles</w:t>
+      </w:r>
+      <w:r>
+        <w:t xml:space="preserve"> selon les critère choisis</w:t>
+      </w:r>
+      <w:r>
+        <w:t>.</w:t>
+      </w:r>
+    </w:p>
+    <w:p>
+      <w:pPr>
+        <w:pStyle w:val="Paragraphedeliste"/>
+        <w:numPr>
+          <w:ilvl w:val="0"/>
+          <w:numId w:val="6"/>
+        </w:numPr>
+      </w:pPr>
+      <w:r>
+        <w:rPr>
+          <w:b/>
+          <w:bCs/>
+        </w:rPr>
+        <w:t>Possibilité de changer les critères :</w:t>
+      </w:r>
+      <w:r>
+        <w:t xml:space="preserve"> Le client pourra revenir en arrière pour changer les critères de sélection des sièges si les sièges assignés ne lui convient pas.</w:t>
+      </w:r>
+    </w:p>
+    <w:p>
+      <w:pPr>
+        <w:pStyle w:val="Paragraphedeliste"/>
+        <w:numPr>
+          <w:ilvl w:val="0"/>
+          <w:numId w:val="6"/>
+        </w:numPr>
+      </w:pPr>
+      <w:r>
+        <w:rPr>
+          <w:b/>
+          <w:bCs/>
+        </w:rPr>
+        <w:t>Sélection des sièges voulue par le client :</w:t>
+      </w:r>
+      <w:r>
+        <w:t xml:space="preserve"> Si le client préfère sélectionner lui-même ses sièges, il le pourra.</w:t>
+      </w:r>
+    </w:p>
+    <w:p>
+      <w:pPr>
+        <w:pStyle w:val="Paragraphedeliste"/>
+        <w:numPr>
+          <w:ilvl w:val="0"/>
+          <w:numId w:val="6"/>
+        </w:numPr>
+      </w:pPr>
+      <w:r>
+        <w:rPr>
+          <w:b/>
+          <w:bCs/>
+        </w:rPr>
+        <w:t>Validation carte de crédit :</w:t>
+      </w:r>
+      <w:r>
+        <w:t xml:space="preserve"> Une validation sera effectuée lors de l’entrée de la carte de crédit dans le système.</w:t>
+      </w:r>
+    </w:p>
+    <w:p>
+      <w:pPr>
+        <w:pStyle w:val="Paragraphedeliste"/>
+        <w:numPr>
+          <w:ilvl w:val="0"/>
+          <w:numId w:val="6"/>
+        </w:numPr>
+      </w:pPr>
+      <w:r>
+        <w:rPr>
+          <w:b/>
+          <w:bCs/>
+        </w:rPr>
+        <w:t>Envoie de courriel avec billet et facture :</w:t>
+      </w:r>
+      <w:r>
+        <w:t xml:space="preserve"> Après la confirmation d’achat, un courriel sera envoyé au client avec ses billets et la facture détaillé.</w:t>
+      </w:r>
+    </w:p>
+    <w:p>
+      <w:pPr>
+        <w:pStyle w:val="Paragraphedeliste"/>
+        <w:numPr>
+          <w:ilvl w:val="0"/>
+          <w:numId w:val="6"/>
+        </w:numPr>
+      </w:pPr>
+      <w:r>
+        <w:rPr>
+          <w:b/>
+          <w:bCs/>
+        </w:rPr>
+        <w:t>Interface Utilisateur Intuitive :</w:t>
+      </w:r>
+      <w:r>
+        <w:t xml:space="preserve"> Pour les guichets autonomes, avec une navigation facile et des fonctionnalités claires.</w:t>
+      </w:r>
+    </w:p>
+    <w:p>
+      <w:pPr>
+        <w:pStyle w:val="Paragraphedeliste"/>
+        <w:numPr>
+          <w:ilvl w:val="0"/>
+          <w:numId w:val="6"/>
+        </w:numPr>
+      </w:pPr>
+      <w:r>
+        <w:rPr>
+          <w:b/>
+          <w:bCs/>
+        </w:rPr>
+        <w:t>Gestion des Clients :</w:t>
+      </w:r>
+      <w:r>
+        <w:t xml:space="preserve"> Création et gestion de profils pour faciliter les achats répétés</w:t>
+      </w:r>
+      <w:r>
+        <w:t xml:space="preserve"> et voir l’historique d’achat du client</w:t>
+      </w:r>
+      <w:r>
+        <w:t>.</w:t>
+      </w:r>
+    </w:p>
+    <w:p>
+      <w:pPr>
+        <w:pStyle w:val="Titre3"/>
+      </w:pPr>
+      <w:bookmarkStart w:id="7" w:name="_Toc144071238"/>
+      <w:r>
+        <w:t>Critères d’acceptabilité du système</w:t>
+      </w:r>
+      <w:bookmarkEnd w:id="7"/>
+    </w:p>
+    <w:p>
+      <w:pPr>
+        <w:pStyle w:val="Paragraphedeliste"/>
+        <w:numPr>
+          <w:ilvl w:val="0"/>
+          <w:numId w:val="10"/>
+        </w:numPr>
+      </w:pPr>
+      <w:r>
+        <w:rPr>
+          <w:b/>
+          <w:bCs/>
+        </w:rPr>
+        <w:t>Efficacité et Fiabilité :</w:t>
+      </w:r>
+      <w:r>
+        <w:t xml:space="preserve"> Le système doit être stable, rapide et fournir des informations précises.</w:t>
+      </w:r>
+    </w:p>
+    <w:p>
+      <w:pPr>
+        <w:pStyle w:val="Paragraphedeliste"/>
+        <w:numPr>
+          <w:ilvl w:val="0"/>
+          <w:numId w:val="10"/>
+        </w:numPr>
+      </w:pPr>
+      <w:r>
+        <w:rPr>
+          <w:b/>
+          <w:bCs/>
+        </w:rPr>
+        <w:t>Multi-</w:t>
+      </w:r>
+      <w:r>
+        <w:rPr>
+          <w:b/>
+          <w:bCs/>
+        </w:rPr>
+        <w:t>langue</w:t>
+      </w:r>
+      <w:r>
+        <w:rPr>
+          <w:b/>
+          <w:bCs/>
+        </w:rPr>
+        <w:t xml:space="preserve"> : </w:t>
+      </w:r>
+      <w:r>
+        <w:t>Le système devra être bilingue.</w:t>
+      </w:r>
+    </w:p>
+    <w:p>
+      <w:pPr>
+        <w:pStyle w:val="Paragraphedeliste"/>
+        <w:numPr>
+          <w:ilvl w:val="0"/>
+          <w:numId w:val="10"/>
+        </w:numPr>
+      </w:pPr>
+      <w:r>
+        <w:rPr>
+          <w:b/>
+          <w:bCs/>
+        </w:rPr>
+        <w:t>Conformité aux demandes du client:</w:t>
+      </w:r>
+      <w:r>
+        <w:t xml:space="preserve"> Le système devra répondre à toutes les fonctionnalités attendues.</w:t>
+      </w:r>
+    </w:p>
+    <w:p>
+      <w:pPr>
+        <w:pStyle w:val="Paragraphedeliste"/>
+        <w:numPr>
+          <w:ilvl w:val="0"/>
+          <w:numId w:val="10"/>
+        </w:numPr>
+      </w:pPr>
+      <w:r>
+        <w:rPr>
+          <w:b/>
+          <w:bCs/>
+        </w:rPr>
+        <w:t>Accessibilité :</w:t>
+      </w:r>
+      <w:r>
+        <w:t xml:space="preserve"> Facilité d'utilisation pour tous les utilisateurs, indépendamment de leur âge ou de leur familiarité avec la technologie.</w:t>
+      </w:r>
+    </w:p>
+    <w:p>
+      <w:pPr>
+        <w:pStyle w:val="Paragraphedeliste"/>
+        <w:numPr>
+          <w:ilvl w:val="0"/>
+          <w:numId w:val="10"/>
+        </w:numPr>
+      </w:pPr>
+      <w:r>
+        <w:rPr>
+          <w:b/>
+          <w:bCs/>
+        </w:rPr>
+        <w:t>Flexibilité et Scalabilité :</w:t>
+      </w:r>
+      <w:r>
+        <w:t xml:space="preserve"> Capacité à s'adapter aux changements et à évoluer selon les besoins futurs du théâtre.</w:t>
+      </w:r>
+    </w:p>
+    <w:p>
+      <w:pPr>
+        <w:pStyle w:val="Titre2"/>
+      </w:pPr>
+      <w:bookmarkStart w:id="8" w:name="_Toc144071239"/>
+      <w:r>
+        <w:t>Contraintes du projet</w:t>
+      </w:r>
+      <w:bookmarkEnd w:id="8"/>
+    </w:p>
+    <w:p>
+      <w:pPr>
+        <w:pStyle w:val="Titre3"/>
+      </w:pPr>
+      <w:bookmarkStart w:id="9" w:name="_Toc144071240"/>
+      <w:r>
+        <w:t>Contraintes de coûts</w:t>
+      </w:r>
+      <w:bookmarkEnd w:id="9"/>
+    </w:p>
+    <w:p>
+      <w:r>
+        <w:t>Il n'y a pas de contraintes spécifiques de coûts mentionnées pour ce projet.</w:t>
+      </w:r>
+    </w:p>
+    <w:p>
+      <w:pPr>
+        <w:pStyle w:val="Titre3"/>
+      </w:pPr>
+      <w:bookmarkStart w:id="10" w:name="_Toc144071241"/>
+      <w:r>
+        <w:t>Contraintes de délais</w:t>
+      </w:r>
+      <w:bookmarkEnd w:id="10"/>
+    </w:p>
+    <w:p>
+      <w:r>
+        <w:t>Le projet est réalisé dans le cadre d'une Épreuve Synthèse de Programme et doit, par conséquent, être terminé avant la fin du programme académique. Il est essentiel de respecter cette échéance pour assurer la réussite du projet et la validation du programme d'études.</w:t>
+      </w:r>
+    </w:p>
+    <w:p>
+      <w:pPr>
+        <w:pStyle w:val="Titre2"/>
+      </w:pPr>
+      <w:bookmarkStart w:id="11" w:name="_Toc144071242"/>
+      <w:r>
+        <w:t>Liste des solutions proposées</w:t>
+      </w:r>
+      <w:bookmarkEnd w:id="11"/>
+    </w:p>
+    <w:p>
+      <w:pPr>
+        <w:pStyle w:val="Titre3"/>
+      </w:pPr>
+      <w:bookmarkStart w:id="12" w:name="_Toc144071243"/>
+      <w:r>
+        <w:lastRenderedPageBreak/>
+        <w:t xml:space="preserve">Solution </w:t>
+      </w:r>
+      <w:bookmarkEnd w:id="12"/>
+      <w:r>
+        <w:t>1 :</w:t>
+      </w:r>
+      <w:r>
+        <w:t xml:space="preserve"> </w:t>
+      </w:r>
+      <w:r>
+        <w:t>Système de Billetterie et Gestion d'Événements Intégré</w:t>
+      </w:r>
+    </w:p>
+    <w:p>
+      <w:pPr>
+        <w:numPr>
+          <w:ilvl w:val="0"/>
+          <w:numId w:val="13"/>
+        </w:numPr>
+      </w:pPr>
+      <w:r>
+        <w:rPr>
+          <w:b/>
+          <w:bCs/>
+        </w:rPr>
+        <w:t>Description :</w:t>
+      </w:r>
+      <w:r>
+        <w:t xml:space="preserve"> Développement d'un système </w:t>
+      </w:r>
+      <w:r>
+        <w:t>combiné</w:t>
+      </w:r>
+      <w:r>
+        <w:t xml:space="preserve"> qui combine à la fois la billetterie et la gestion des événements. Cette solution centraliserait toutes les fonctionnalités nécessaires, de la vente de billets à la gestion des sièges et des événements.</w:t>
+      </w:r>
+    </w:p>
+    <w:p>
+      <w:pPr>
+        <w:numPr>
+          <w:ilvl w:val="0"/>
+          <w:numId w:val="13"/>
+        </w:numPr>
+      </w:pPr>
+      <w:r>
+        <w:rPr>
+          <w:b/>
+          <w:bCs/>
+        </w:rPr>
+        <w:t>Avantages :</w:t>
+      </w:r>
+      <w:r>
+        <w:t xml:space="preserve"> </w:t>
+      </w:r>
+    </w:p>
+    <w:p>
+      <w:pPr>
+        <w:numPr>
+          <w:ilvl w:val="1"/>
+          <w:numId w:val="13"/>
+        </w:numPr>
+      </w:pPr>
+      <w:r>
+        <w:t>Unification des processus de gestion</w:t>
+      </w:r>
+      <w:r>
+        <w:t xml:space="preserve">. </w:t>
+      </w:r>
+    </w:p>
+    <w:p>
+      <w:pPr>
+        <w:numPr>
+          <w:ilvl w:val="1"/>
+          <w:numId w:val="13"/>
+        </w:numPr>
+      </w:pPr>
+      <w:r>
+        <w:t>Une seule application à maintenir à jour.</w:t>
+      </w:r>
+    </w:p>
+    <w:p>
+      <w:pPr>
+        <w:numPr>
+          <w:ilvl w:val="0"/>
+          <w:numId w:val="13"/>
+        </w:numPr>
+      </w:pPr>
+      <w:r>
+        <w:rPr>
+          <w:b/>
+          <w:bCs/>
+        </w:rPr>
+        <w:t>Inconvénients :</w:t>
+      </w:r>
+      <w:r>
+        <w:t xml:space="preserve"> Peut nécessiter un investissement initial plus important en termes de temps et de ressources de développement.</w:t>
+      </w:r>
     </w:p>
     <w:p/>
     <w:p>
       <w:pPr>
         <w:pStyle w:val="Titre3"/>
       </w:pPr>
-      <w:bookmarkStart w:id="7" w:name="_Toc144071238"/>
-      <w:r>
-        <w:t>Critères d’acceptabilité du système</w:t>
-      </w:r>
-      <w:bookmarkEnd w:id="7"/>
+      <w:bookmarkStart w:id="13" w:name="_Toc144071244"/>
+      <w:r>
+        <w:t>Solution 2</w:t>
+      </w:r>
+      <w:bookmarkEnd w:id="13"/>
+      <w:r>
+        <w:t xml:space="preserve"> : </w:t>
+      </w:r>
+      <w:r>
+        <w:t>Système Modulaire avec Applications Distinctes</w:t>
+      </w:r>
+    </w:p>
+    <w:p>
+      <w:pPr>
+        <w:numPr>
+          <w:ilvl w:val="0"/>
+          <w:numId w:val="14"/>
+        </w:numPr>
+      </w:pPr>
+      <w:r>
+        <w:rPr>
+          <w:b/>
+          <w:bCs/>
+        </w:rPr>
+        <w:t>Description :</w:t>
+      </w:r>
+      <w:r>
+        <w:t xml:space="preserve"> Création de deux applications distinctes</w:t>
+      </w:r>
+      <w:r>
+        <w:t> :</w:t>
+      </w:r>
+      <w:r>
+        <w:t xml:space="preserve"> une pour la billetterie et une autre pour la gestion des événements. Chaque application serait spécialisée dans sa fonctionnalité respective, tout en étant interconnectée pour un échange de données efficace</w:t>
+      </w:r>
+      <w:r>
+        <w:t xml:space="preserve"> en utilisant une base de données centrale.</w:t>
+      </w:r>
+    </w:p>
+    <w:p>
+      <w:pPr>
+        <w:numPr>
+          <w:ilvl w:val="0"/>
+          <w:numId w:val="14"/>
+        </w:numPr>
+      </w:pPr>
+      <w:r>
+        <w:rPr>
+          <w:b/>
+          <w:bCs/>
+        </w:rPr>
+        <w:t>Avantages :</w:t>
+      </w:r>
+      <w:r>
+        <w:t xml:space="preserve"> </w:t>
+      </w:r>
+    </w:p>
+    <w:p>
+      <w:pPr>
+        <w:numPr>
+          <w:ilvl w:val="1"/>
+          <w:numId w:val="14"/>
+        </w:numPr>
+      </w:pPr>
+      <w:r>
+        <w:t>Le déploiement de mise à jour serait plus simple.</w:t>
+      </w:r>
+    </w:p>
+    <w:p>
+      <w:pPr>
+        <w:numPr>
+          <w:ilvl w:val="1"/>
+          <w:numId w:val="14"/>
+        </w:numPr>
+      </w:pPr>
+      <w:r>
+        <w:t>Flexibilité dans le développement.</w:t>
+      </w:r>
+    </w:p>
+    <w:p>
+      <w:pPr>
+        <w:numPr>
+          <w:ilvl w:val="1"/>
+          <w:numId w:val="14"/>
+        </w:numPr>
+      </w:pPr>
+      <w:r>
+        <w:t>Possibilité d’adapter les modules de façon distincte.</w:t>
+      </w:r>
+    </w:p>
+    <w:p>
+      <w:pPr>
+        <w:numPr>
+          <w:ilvl w:val="1"/>
+          <w:numId w:val="14"/>
+        </w:numPr>
+      </w:pPr>
+      <w:r>
+        <w:t>Possibilité de se concentrer uniquement sur le touch screen lors du développement de la billetterie.</w:t>
+      </w:r>
+    </w:p>
+    <w:p>
+      <w:pPr>
+        <w:numPr>
+          <w:ilvl w:val="0"/>
+          <w:numId w:val="14"/>
+        </w:numPr>
+      </w:pPr>
+      <w:r>
+        <w:rPr>
+          <w:b/>
+          <w:bCs/>
+        </w:rPr>
+        <w:t>Inconvénients :</w:t>
+      </w:r>
+      <w:r>
+        <w:t xml:space="preserve"> </w:t>
+      </w:r>
+      <w:r>
+        <w:t>Le fait de devoir créer deux applications à la place d’un seul.</w:t>
+      </w:r>
+    </w:p>
+    <w:p>
+      <w:pPr>
+        <w:pStyle w:val="Titre2"/>
+      </w:pPr>
+      <w:bookmarkStart w:id="14" w:name="_Toc144071246"/>
+      <w:r>
+        <w:t>R</w:t>
+      </w:r>
+      <w:r>
+        <w:t>ecomman</w:t>
+      </w:r>
+      <w:r>
+        <w:t>dation</w:t>
+      </w:r>
+      <w:bookmarkEnd w:id="14"/>
+    </w:p>
+    <w:p>
+      <w:pPr>
+        <w:pStyle w:val="Titre3"/>
+      </w:pPr>
+      <w:bookmarkStart w:id="15" w:name="_Toc144071247"/>
+      <w:r>
+        <w:t>Solution recommandée</w:t>
+      </w:r>
+      <w:bookmarkEnd w:id="15"/>
+    </w:p>
+    <w:p>
+      <w:r>
+        <w:t>La solution recommandée sera celle modulaire avec 2 applications distinctes.</w:t>
+      </w:r>
+    </w:p>
+    <w:p>
+      <w:pPr>
+        <w:pStyle w:val="Titre3"/>
+      </w:pPr>
+      <w:bookmarkStart w:id="16" w:name="_Toc144071248"/>
+      <w:r>
+        <w:t>Raisonnement de la recommandation</w:t>
+      </w:r>
+      <w:bookmarkEnd w:id="16"/>
+    </w:p>
+    <w:p>
+      <w:r>
+        <w:t>La Solution 2, composée d'applications séparées pour la billetterie et la gestion des événements, est choisie pour plusieurs raisons pratiques :</w:t>
+      </w:r>
+    </w:p>
+    <w:p>
+      <w:pPr>
+        <w:numPr>
+          <w:ilvl w:val="0"/>
+          <w:numId w:val="15"/>
+        </w:numPr>
+      </w:pPr>
+      <w:r>
+        <w:rPr>
+          <w:b/>
+          <w:bCs/>
+        </w:rPr>
+        <w:t>Flexibilité :</w:t>
+      </w:r>
+      <w:r>
+        <w:t xml:space="preserve"> En développant deux applications distinctes, on peut les adapter et les mettre à jour séparément. Cela donne plus de liberté pour faire évoluer chaque application selon ses besoins spécifiques.</w:t>
+      </w:r>
+    </w:p>
+    <w:p>
+      <w:pPr>
+        <w:numPr>
+          <w:ilvl w:val="0"/>
+          <w:numId w:val="15"/>
+        </w:numPr>
+      </w:pPr>
+      <w:r>
+        <w:rPr>
+          <w:b/>
+          <w:bCs/>
+        </w:rPr>
+        <w:lastRenderedPageBreak/>
+        <w:t>Mises à Jour Simplifiées :</w:t>
+      </w:r>
+      <w:r>
+        <w:t xml:space="preserve"> Avec des applications séparées, il est plus facile de faire des mises à jour. Si on doit changer quelque chose dans la billetterie, par exemple, </w:t>
+      </w:r>
+      <w:r>
+        <w:t>cela</w:t>
+      </w:r>
+      <w:r>
+        <w:t xml:space="preserve"> n'affecte pas l'application de gestion des événements.</w:t>
+      </w:r>
+    </w:p>
+    <w:p>
+      <w:pPr>
+        <w:numPr>
+          <w:ilvl w:val="0"/>
+          <w:numId w:val="15"/>
+        </w:numPr>
+      </w:pPr>
+      <w:r>
+        <w:rPr>
+          <w:b/>
+          <w:bCs/>
+        </w:rPr>
+        <w:t>Spécialisation :</w:t>
+      </w:r>
+      <w:r>
+        <w:t xml:space="preserve"> Chaque application peut être vraiment optimisée pour ce qu'elle doit faire. Pour la billetterie, on peut se concentrer sur une expérience utilisateur</w:t>
+      </w:r>
+      <w:r>
+        <w:t xml:space="preserve"> unique et simple</w:t>
+      </w:r>
+      <w:r>
+        <w:t xml:space="preserve"> pour l'achat des billets, et pour la gestion des événements, </w:t>
+      </w:r>
+      <w:r>
+        <w:t>il est possible</w:t>
+      </w:r>
+      <w:r>
+        <w:t xml:space="preserve"> </w:t>
+      </w:r>
+      <w:r>
+        <w:t>d’</w:t>
+      </w:r>
+      <w:r>
+        <w:t>intégrer des outils plus spécifiques pour les organisateurs.</w:t>
+      </w:r>
+    </w:p>
+    <w:p>
+      <w:pPr>
+        <w:numPr>
+          <w:ilvl w:val="0"/>
+          <w:numId w:val="15"/>
+        </w:numPr>
+      </w:pPr>
+      <w:r>
+        <w:rPr>
+          <w:b/>
+          <w:bCs/>
+        </w:rPr>
+        <w:t>Concentration sur l'Interface Utilisateur pour la Billetterie :</w:t>
+      </w:r>
+      <w:r>
+        <w:t xml:space="preserve"> Cette approche permet de vraiment travailler sur l'interface tactile de la billetterie, la rendant </w:t>
+      </w:r>
+      <w:r>
+        <w:t>simple</w:t>
+      </w:r>
+      <w:r>
+        <w:t xml:space="preserve"> et agréable à utiliser pour les clients.</w:t>
+      </w:r>
+    </w:p>
+    <w:p>
+      <w:pPr>
+        <w:numPr>
+          <w:ilvl w:val="0"/>
+          <w:numId w:val="15"/>
+        </w:numPr>
+      </w:pPr>
+      <w:r>
+        <w:rPr>
+          <w:b/>
+          <w:bCs/>
+        </w:rPr>
+        <w:t>Évolutivité :</w:t>
+      </w:r>
+      <w:r>
+        <w:t xml:space="preserve"> Si les besoins du théâtre changent ou si de nouvelles technologies apparaissent, il est plus facile d'adapter ou d'étendre une des applications sans perturber l'autre.</w:t>
+      </w:r>
+    </w:p>
+    <w:p>
+      <w:r>
+        <w:t xml:space="preserve">Choisir </w:t>
+      </w:r>
+      <w:r>
+        <w:t>de développer deux applications séparées apporte plus de souplesse, d'efficacité et de possibilités d'évolution pour répondre aux besoins du Théâtre CChic maintenant et dans le futur.</w:t>
+      </w:r>
+      <w:r>
+        <w:t xml:space="preserve"> De plus, Il parait </w:t>
+      </w:r>
+      <w:r>
+        <w:t>peut-être</w:t>
+      </w:r>
+      <w:r>
+        <w:t xml:space="preserve"> plus </w:t>
+      </w:r>
+      <w:r>
+        <w:t>ardu</w:t>
+      </w:r>
+      <w:r>
+        <w:t xml:space="preserve"> de créer 2 application</w:t>
+      </w:r>
+      <w:r>
+        <w:t>s</w:t>
+      </w:r>
+      <w:r>
+        <w:t xml:space="preserve"> mais </w:t>
+      </w:r>
+      <w:r>
+        <w:t>finalement</w:t>
+      </w:r>
+      <w:r>
+        <w:t xml:space="preserve">, </w:t>
+      </w:r>
+      <w:r>
+        <w:t xml:space="preserve">l’inverse est probablement plus vrai dû au nombre d’option disponible pour chacun des parties (Client et Admin). Il devra être impossible d’accéder à la partie Admin pour les clients et faire 2 applications distincte simplifiera ceci. </w:t>
+      </w:r>
     </w:p>
     <w:p/>
     <w:p>
       <w:pPr>
         <w:pStyle w:val="Titre2"/>
       </w:pPr>
-      <w:bookmarkStart w:id="8" w:name="_Toc144071239"/>
-      <w:r>
-        <w:t>Contraintes du projet</w:t>
-      </w:r>
-      <w:bookmarkEnd w:id="8"/>
+      <w:bookmarkStart w:id="17" w:name="_Toc144071249"/>
+      <w:r>
+        <w:t>Déroulement du projet</w:t>
+      </w:r>
+      <w:bookmarkEnd w:id="17"/>
     </w:p>
     <w:p>
       <w:pPr>
         <w:pStyle w:val="Titre3"/>
       </w:pPr>
-      <w:bookmarkStart w:id="9" w:name="_Toc144071240"/>
-      <w:r>
-        <w:t>Contraintes de coûts</w:t>
-      </w:r>
-      <w:bookmarkEnd w:id="9"/>
+      <w:bookmarkStart w:id="18" w:name="_Toc144071250"/>
+      <w:r>
+        <w:t>Planification</w:t>
+      </w:r>
+      <w:bookmarkEnd w:id="18"/>
+    </w:p>
+    <w:p>
+      <w:pPr>
+        <w:numPr>
+          <w:ilvl w:val="0"/>
+          <w:numId w:val="12"/>
+        </w:numPr>
+      </w:pPr>
+      <w:r>
+        <w:rPr>
+          <w:b/>
+          <w:bCs/>
+        </w:rPr>
+        <w:t>Cahier des Charges Fonctionnel :</w:t>
+      </w:r>
+      <w:r>
+        <w:t xml:space="preserve"> Mercredi 31 janvier 2024</w:t>
+      </w:r>
+    </w:p>
+    <w:p>
+      <w:pPr>
+        <w:numPr>
+          <w:ilvl w:val="1"/>
+          <w:numId w:val="12"/>
+        </w:numPr>
+      </w:pPr>
+      <w:r>
+        <w:t>Ce Document.</w:t>
+      </w:r>
+    </w:p>
+    <w:p>
+      <w:pPr>
+        <w:numPr>
+          <w:ilvl w:val="0"/>
+          <w:numId w:val="12"/>
+        </w:numPr>
+      </w:pPr>
+      <w:r>
+        <w:rPr>
+          <w:b/>
+          <w:bCs/>
+        </w:rPr>
+        <w:t>Conception Détaillée de la Solution :</w:t>
+      </w:r>
+      <w:r>
+        <w:t xml:space="preserve"> Jeudi 15 février 2024</w:t>
+      </w:r>
+    </w:p>
+    <w:p>
+      <w:pPr>
+        <w:numPr>
+          <w:ilvl w:val="1"/>
+          <w:numId w:val="12"/>
+        </w:numPr>
+      </w:pPr>
+      <w:r>
+        <w:t>Planification détaillée de la solution, incluant les aspects techniques.</w:t>
+      </w:r>
+    </w:p>
+    <w:p>
+      <w:pPr>
+        <w:numPr>
+          <w:ilvl w:val="0"/>
+          <w:numId w:val="12"/>
+        </w:numPr>
+      </w:pPr>
+      <w:r>
+        <w:rPr>
+          <w:b/>
+          <w:bCs/>
+        </w:rPr>
+        <w:t>Application :</w:t>
+      </w:r>
+    </w:p>
+    <w:p>
+      <w:pPr>
+        <w:numPr>
+          <w:ilvl w:val="1"/>
+          <w:numId w:val="12"/>
+        </w:numPr>
+      </w:pPr>
+      <w:r>
+        <w:rPr>
+          <w:b/>
+          <w:bCs/>
+        </w:rPr>
+        <w:t>Présentation du Prototype :</w:t>
+      </w:r>
+      <w:r>
+        <w:t xml:space="preserve"> Semaine du 26 février 2024</w:t>
+      </w:r>
+    </w:p>
+    <w:p>
+      <w:pPr>
+        <w:numPr>
+          <w:ilvl w:val="1"/>
+          <w:numId w:val="12"/>
+        </w:numPr>
+      </w:pPr>
+      <w:r>
+        <w:rPr>
+          <w:b/>
+          <w:bCs/>
+        </w:rPr>
+        <w:t>Présentation au Client :</w:t>
+      </w:r>
+      <w:r>
+        <w:t xml:space="preserve"> Semaine du 13 mars 2024</w:t>
+      </w:r>
+    </w:p>
+    <w:p>
+      <w:pPr>
+        <w:numPr>
+          <w:ilvl w:val="1"/>
+          <w:numId w:val="12"/>
+        </w:numPr>
+      </w:pPr>
+      <w:r>
+        <w:rPr>
+          <w:b/>
+          <w:bCs/>
+        </w:rPr>
+        <w:t>Remise Finale :</w:t>
+      </w:r>
+      <w:r>
+        <w:t xml:space="preserve"> Vendredi 15 mars 2024</w:t>
+      </w:r>
+    </w:p>
+    <w:p>
+      <w:pPr>
+        <w:numPr>
+          <w:ilvl w:val="2"/>
+          <w:numId w:val="12"/>
+        </w:numPr>
+      </w:pPr>
+      <w:r>
+        <w:t>Développement et finalisation de l'application, suivis d'une présentation au client.</w:t>
+      </w:r>
+    </w:p>
+    <w:p>
+      <w:pPr>
+        <w:numPr>
+          <w:ilvl w:val="0"/>
+          <w:numId w:val="12"/>
+        </w:numPr>
+      </w:pPr>
+      <w:r>
+        <w:rPr>
+          <w:b/>
+          <w:bCs/>
+        </w:rPr>
+        <w:t>Guide d'Installation Bilingue et Guide d'Utilisateur :</w:t>
+      </w:r>
+      <w:r>
+        <w:t xml:space="preserve"> Vendredi 22 mars 2024</w:t>
+      </w:r>
+    </w:p>
+    <w:p>
+      <w:pPr>
+        <w:numPr>
+          <w:ilvl w:val="1"/>
+          <w:numId w:val="12"/>
+        </w:numPr>
+      </w:pPr>
+      <w:r>
+        <w:lastRenderedPageBreak/>
+        <w:t>Création de guides complets pour l'installation et l'utilisation du système, disponibles en deux langues.</w:t>
+      </w:r>
+    </w:p>
+    <w:p>
+      <w:pPr>
+        <w:numPr>
+          <w:ilvl w:val="0"/>
+          <w:numId w:val="12"/>
+        </w:numPr>
+      </w:pPr>
+      <w:r>
+        <w:rPr>
+          <w:b/>
+          <w:bCs/>
+        </w:rPr>
+        <w:t>Bilan de Projet :</w:t>
+      </w:r>
+      <w:r>
+        <w:t xml:space="preserve"> Dimanche 25 mars 2024</w:t>
+      </w:r>
+    </w:p>
+    <w:p>
+      <w:pPr>
+        <w:numPr>
+          <w:ilvl w:val="1"/>
+          <w:numId w:val="12"/>
+        </w:numPr>
+      </w:pPr>
+      <w:r>
+        <w:t>Récapitulatif et évaluation du projet, incluant les leçons apprises et les recommandations pour des amélioration</w:t>
+      </w:r>
+      <w:r>
+        <w:t xml:space="preserve">s pour </w:t>
+      </w:r>
+      <w:r>
+        <w:t>les prochains projets</w:t>
+      </w:r>
+      <w:r>
+        <w:t>.</w:t>
+      </w:r>
     </w:p>
     <w:p/>
     <w:p>
       <w:pPr>
         <w:pStyle w:val="Titre3"/>
       </w:pPr>
-      <w:bookmarkStart w:id="10" w:name="_Toc144071241"/>
-      <w:r>
-        <w:t>Contraintes de délais</w:t>
-      </w:r>
-      <w:bookmarkEnd w:id="10"/>
-    </w:p>
-    <w:p/>
-    <w:p>
-      <w:pPr>
-        <w:pStyle w:val="Titre2"/>
-      </w:pPr>
-      <w:bookmarkStart w:id="11" w:name="_Toc144071242"/>
-      <w:r>
-        <w:t>Liste des solutions proposées</w:t>
-      </w:r>
-      <w:bookmarkEnd w:id="11"/>
-    </w:p>
-    <w:p>
-      <w:pPr>
-        <w:pStyle w:val="Titre3"/>
-      </w:pPr>
-      <w:bookmarkStart w:id="12" w:name="_Toc144071243"/>
-      <w:r>
-        <w:t>Solution 1</w:t>
-      </w:r>
-      <w:bookmarkEnd w:id="12"/>
-    </w:p>
-    <w:p/>
-    <w:p>
-      <w:pPr>
-        <w:pStyle w:val="Titre3"/>
-      </w:pPr>
-      <w:bookmarkStart w:id="13" w:name="_Toc144071244"/>
-      <w:r>
-        <w:t>Solution 2</w:t>
-      </w:r>
-      <w:bookmarkEnd w:id="13"/>
-    </w:p>
-    <w:p/>
-    <w:p>
-      <w:pPr>
-        <w:pStyle w:val="Titre3"/>
-      </w:pPr>
-      <w:bookmarkStart w:id="14" w:name="_Toc144071245"/>
-      <w:r>
-        <w:t>Etc.</w:t>
-      </w:r>
-      <w:bookmarkEnd w:id="14"/>
-    </w:p>
-    <w:p/>
-    <w:p>
-      <w:pPr>
-        <w:pStyle w:val="Titre2"/>
-      </w:pPr>
-      <w:bookmarkStart w:id="15" w:name="_Toc144071246"/>
-      <w:r>
-        <w:lastRenderedPageBreak/>
-        <w:t>R</w:t>
-      </w:r>
-      <w:r>
-        <w:t>ecomman</w:t>
-      </w:r>
-      <w:r>
-        <w:t>dation</w:t>
-      </w:r>
-      <w:bookmarkEnd w:id="15"/>
-    </w:p>
-    <w:p>
-      <w:pPr>
-        <w:pStyle w:val="Titre3"/>
-      </w:pPr>
-      <w:bookmarkStart w:id="16" w:name="_Toc144071247"/>
-      <w:r>
-        <w:t>Solution recommandée</w:t>
-      </w:r>
-      <w:bookmarkEnd w:id="16"/>
-    </w:p>
-    <w:p/>
-    <w:p>
-      <w:pPr>
-        <w:pStyle w:val="Titre3"/>
-      </w:pPr>
-      <w:bookmarkStart w:id="17" w:name="_Toc144071248"/>
-      <w:r>
-        <w:t>Raisonnement de la recommandation</w:t>
-      </w:r>
-      <w:bookmarkEnd w:id="17"/>
-    </w:p>
-    <w:p/>
-    <w:p>
-      <w:pPr>
-        <w:pStyle w:val="Titre2"/>
-      </w:pPr>
-      <w:bookmarkStart w:id="18" w:name="_Toc144071249"/>
-      <w:r>
-        <w:t>Déroulement du projet</w:t>
-      </w:r>
-      <w:bookmarkEnd w:id="18"/>
-    </w:p>
-    <w:p>
-      <w:pPr>
-        <w:pStyle w:val="Titre3"/>
-      </w:pPr>
-      <w:bookmarkStart w:id="19" w:name="_Toc144071250"/>
-      <w:r>
-        <w:t>Planification</w:t>
+      <w:bookmarkStart w:id="19" w:name="_Toc144071251"/>
+      <w:r>
+        <w:t>Calendrier de déroulement du projet</w:t>
       </w:r>
       <w:bookmarkEnd w:id="19"/>
     </w:p>
     <w:p/>
     <w:p>
       <w:pPr>
-        <w:pStyle w:val="Titre3"/>
-      </w:pPr>
-      <w:bookmarkStart w:id="20" w:name="_Toc144071251"/>
-      <w:r>
-        <w:t>Calendrier de déroulement du projet</w:t>
+        <w:pStyle w:val="Titre2"/>
+      </w:pPr>
+      <w:bookmarkStart w:id="20" w:name="_Toc144071252"/>
+      <w:r>
+        <w:t>Spécifications techniques</w:t>
       </w:r>
       <w:bookmarkEnd w:id="20"/>
     </w:p>
-    <w:p/>
     <w:p>
       <w:pPr>
-        <w:pStyle w:val="Titre2"/>
-      </w:pPr>
-      <w:bookmarkStart w:id="21" w:name="_Toc144071252"/>
-      <w:r>
-        <w:t>Spécifications techniques</w:t>
+        <w:pStyle w:val="Titre3"/>
+      </w:pPr>
+      <w:bookmarkStart w:id="21" w:name="_Toc144071253"/>
+      <w:r>
+        <w:t>Technologies utilisées</w:t>
       </w:r>
       <w:bookmarkEnd w:id="21"/>
     </w:p>
     <w:p>
+      <w:r>
+        <w:t>Les ordinateurs à disposition dans l’école, Visual studio code, Visual studio 2022, différent logiciel de conception de maquette et diagramme, Entity Framework, Différent Nugget et DLL.</w:t>
+      </w:r>
+    </w:p>
+    <w:p>
       <w:pPr>
         <w:pStyle w:val="Titre3"/>
       </w:pPr>
-      <w:bookmarkStart w:id="22" w:name="_Toc144071253"/>
-      <w:r>
-        <w:t>Technologies utilisées</w:t>
+      <w:bookmarkStart w:id="22" w:name="_Toc144071254"/>
+      <w:r>
+        <w:t>Langage de développement</w:t>
       </w:r>
       <w:bookmarkEnd w:id="22"/>
     </w:p>
-    <w:p/>
     <w:p>
+      <w:r>
+        <w:t>C# et XAML (WPF)</w:t>
+      </w:r>
+    </w:p>
+    <w:p>
       <w:pPr>
         <w:pStyle w:val="Titre3"/>
       </w:pPr>
-      <w:bookmarkStart w:id="23" w:name="_Toc144071254"/>
-      <w:r>
-        <w:t>Langage de développement</w:t>
+      <w:bookmarkStart w:id="23" w:name="_Toc144071255"/>
+      <w:r>
+        <w:t>Patron de conception</w:t>
       </w:r>
       <w:bookmarkEnd w:id="23"/>
     </w:p>
-    <w:p/>
     <w:p>
+      <w:r>
+        <w:t>MVVM</w:t>
+      </w:r>
+    </w:p>
+    <w:p>
       <w:pPr>
         <w:pStyle w:val="Titre3"/>
       </w:pPr>
-      <w:bookmarkStart w:id="24" w:name="_Toc144071255"/>
-      <w:r>
-        <w:t>Patron de conception</w:t>
+      <w:bookmarkStart w:id="24" w:name="_Toc144071256"/>
+      <w:r>
+        <w:t xml:space="preserve">Stockage des </w:t>
+      </w:r>
+      <w:r>
+        <w:t>données</w:t>
       </w:r>
       <w:bookmarkEnd w:id="24"/>
     </w:p>
-    <w:p/>
     <w:p>
-      <w:pPr>
-        <w:pStyle w:val="Titre3"/>
-      </w:pPr>
-      <w:bookmarkStart w:id="25" w:name="_Toc144071256"/>
-      <w:r>
-        <w:t xml:space="preserve">Stockage des </w:t>
-      </w:r>
-      <w:r>
-        <w:t>données</w:t>
-      </w:r>
-      <w:bookmarkEnd w:id="25"/>
+      <w:r>
+        <w:t>MySQL</w:t>
+      </w:r>
     </w:p>
-    <w:p/>
     <w:p>
       <w:pPr>
         <w:rPr>
@@ -10637,81 +11854,81 @@
       <w:pPr>
         <w:pStyle w:val="Titre1"/>
       </w:pPr>
-      <w:bookmarkStart w:id="26" w:name="_Toc144071257"/>
+      <w:bookmarkStart w:id="25" w:name="_Toc144071257"/>
       <w:r>
         <w:lastRenderedPageBreak/>
         <w:t>Cahier de conception</w:t>
+      </w:r>
+      <w:bookmarkEnd w:id="25"/>
+    </w:p>
+    <w:p>
+      <w:pPr>
+        <w:pStyle w:val="Titre2"/>
+      </w:pPr>
+      <w:bookmarkStart w:id="26" w:name="_Toc144071258"/>
+      <w:r>
+        <w:t>Rappel</w:t>
       </w:r>
       <w:bookmarkEnd w:id="26"/>
     </w:p>
     <w:p>
       <w:pPr>
-        <w:pStyle w:val="Titre2"/>
-      </w:pPr>
-      <w:bookmarkStart w:id="27" w:name="_Toc144071258"/>
-      <w:r>
-        <w:t>Rappel</w:t>
+        <w:pStyle w:val="Titre3"/>
+      </w:pPr>
+      <w:r>
+        <w:t> </w:t>
+      </w:r>
+      <w:bookmarkStart w:id="27" w:name="_Toc144071259"/>
+      <w:r>
+        <w:t>Rappel du besoin</w:t>
       </w:r>
       <w:bookmarkEnd w:id="27"/>
     </w:p>
+    <w:p/>
     <w:p>
       <w:pPr>
         <w:pStyle w:val="Titre3"/>
       </w:pPr>
-      <w:r>
-        <w:t> </w:t>
-      </w:r>
-      <w:bookmarkStart w:id="28" w:name="_Toc144071259"/>
-      <w:r>
-        <w:t>Rappel du besoin</w:t>
+      <w:bookmarkStart w:id="28" w:name="_Toc144071260"/>
+      <w:r>
+        <w:t>Solution retenue</w:t>
       </w:r>
       <w:bookmarkEnd w:id="28"/>
     </w:p>
     <w:p/>
     <w:p>
       <w:pPr>
+        <w:pStyle w:val="Titre2"/>
+      </w:pPr>
+      <w:bookmarkStart w:id="29" w:name="_Toc144071261"/>
+      <w:r>
+        <w:t>Modélisation</w:t>
+      </w:r>
+      <w:bookmarkEnd w:id="29"/>
+    </w:p>
+    <w:p>
+      <w:pPr>
         <w:pStyle w:val="Titre3"/>
       </w:pPr>
-      <w:bookmarkStart w:id="29" w:name="_Toc144071260"/>
-      <w:r>
-        <w:t>Solution retenue</w:t>
-      </w:r>
-      <w:bookmarkEnd w:id="29"/>
+      <w:bookmarkStart w:id="30" w:name="_Toc144071262"/>
+      <w:r>
+        <w:t>Diagramme(s) de cas d’utilisation</w:t>
+      </w:r>
+      <w:bookmarkEnd w:id="30"/>
     </w:p>
     <w:p/>
     <w:p>
       <w:pPr>
-        <w:pStyle w:val="Titre2"/>
-      </w:pPr>
-      <w:bookmarkStart w:id="30" w:name="_Toc144071261"/>
-      <w:r>
-        <w:t>Modélisation</w:t>
-      </w:r>
-      <w:bookmarkEnd w:id="30"/>
-    </w:p>
-    <w:p>
-      <w:pPr>
         <w:pStyle w:val="Titre3"/>
       </w:pPr>
-      <w:bookmarkStart w:id="31" w:name="_Toc144071262"/>
-      <w:r>
-        <w:t>Diagramme(s) de cas d’utilisation</w:t>
+      <w:bookmarkStart w:id="31" w:name="_Toc144071263"/>
+      <w:r>
+        <w:t>Scénarios d’utilisation</w:t>
+      </w:r>
+      <w:r>
+        <w:t xml:space="preserve"> de la solution</w:t>
       </w:r>
       <w:bookmarkEnd w:id="31"/>
-    </w:p>
-    <w:p/>
-    <w:p>
-      <w:pPr>
-        <w:pStyle w:val="Titre3"/>
-      </w:pPr>
-      <w:bookmarkStart w:id="32" w:name="_Toc144071263"/>
-      <w:r>
-        <w:t>Scénarios d’utilisation</w:t>
-      </w:r>
-      <w:r>
-        <w:t xml:space="preserve"> de la solution</w:t>
-      </w:r>
-      <w:bookmarkEnd w:id="32"/>
     </w:p>
     <w:tbl>
       <w:tblPr>
@@ -11032,14 +12249,14 @@
       <w:pPr>
         <w:pStyle w:val="Titre3"/>
       </w:pPr>
-      <w:bookmarkStart w:id="33" w:name="_Toc144071264"/>
+      <w:bookmarkStart w:id="32" w:name="_Toc144071264"/>
       <w:r>
         <w:t>Diagramme</w:t>
       </w:r>
       <w:r>
         <w:t xml:space="preserve"> de classes</w:t>
       </w:r>
-      <w:bookmarkEnd w:id="33"/>
+      <w:bookmarkEnd w:id="32"/>
     </w:p>
     <w:p/>
     <w:p>
@@ -11055,19 +12272,30 @@
       <w:pPr>
         <w:pStyle w:val="Titre2"/>
       </w:pPr>
-      <w:bookmarkStart w:id="34" w:name="_Toc144071265"/>
+      <w:bookmarkStart w:id="33" w:name="_Toc144071265"/>
       <w:r>
         <w:t>Maquettes</w:t>
+      </w:r>
+      <w:bookmarkEnd w:id="33"/>
+    </w:p>
+    <w:p>
+      <w:pPr>
+        <w:pStyle w:val="Titre3"/>
+      </w:pPr>
+      <w:bookmarkStart w:id="34" w:name="_Toc144071266"/>
+      <w:r>
+        <w:t>Fenêtre 1</w:t>
       </w:r>
       <w:bookmarkEnd w:id="34"/>
     </w:p>
+    <w:p/>
     <w:p>
       <w:pPr>
         <w:pStyle w:val="Titre3"/>
       </w:pPr>
-      <w:bookmarkStart w:id="35" w:name="_Toc144071266"/>
-      <w:r>
-        <w:t>Fenêtre 1</w:t>
+      <w:bookmarkStart w:id="35" w:name="_Toc144071267"/>
+      <w:r>
+        <w:t>Fenêtre 2</w:t>
       </w:r>
       <w:bookmarkEnd w:id="35"/>
     </w:p>
@@ -11076,43 +12304,32 @@
       <w:pPr>
         <w:pStyle w:val="Titre3"/>
       </w:pPr>
-      <w:bookmarkStart w:id="36" w:name="_Toc144071267"/>
-      <w:r>
-        <w:t>Fenêtre 2</w:t>
+      <w:bookmarkStart w:id="36" w:name="_Toc144071268"/>
+      <w:r>
+        <w:t>Etc</w:t>
       </w:r>
       <w:bookmarkEnd w:id="36"/>
     </w:p>
     <w:p/>
     <w:p>
       <w:pPr>
-        <w:pStyle w:val="Titre3"/>
-      </w:pPr>
-      <w:bookmarkStart w:id="37" w:name="_Toc144071268"/>
-      <w:r>
-        <w:t>Etc</w:t>
+        <w:pStyle w:val="Titre2"/>
+      </w:pPr>
+      <w:bookmarkStart w:id="37" w:name="_Toc144071269"/>
+      <w:r>
+        <w:t>Plan de tests</w:t>
       </w:r>
       <w:bookmarkEnd w:id="37"/>
     </w:p>
-    <w:p/>
     <w:p>
       <w:pPr>
-        <w:pStyle w:val="Titre2"/>
-      </w:pPr>
-      <w:bookmarkStart w:id="38" w:name="_Toc144071269"/>
-      <w:r>
-        <w:t>Plan de tests</w:t>
+        <w:pStyle w:val="Titre3"/>
+      </w:pPr>
+      <w:bookmarkStart w:id="38" w:name="_Toc144071270"/>
+      <w:r>
+        <w:t>Tests fontionnels</w:t>
       </w:r>
       <w:bookmarkEnd w:id="38"/>
-    </w:p>
-    <w:p>
-      <w:pPr>
-        <w:pStyle w:val="Titre3"/>
-      </w:pPr>
-      <w:bookmarkStart w:id="39" w:name="_Toc144071270"/>
-      <w:r>
-        <w:t>Tests fontionnels</w:t>
-      </w:r>
-      <w:bookmarkEnd w:id="39"/>
     </w:p>
     <w:tbl>
       <w:tblPr>
@@ -11366,11 +12583,11 @@
       <w:pPr>
         <w:pStyle w:val="Titre3"/>
       </w:pPr>
-      <w:bookmarkStart w:id="40" w:name="_Toc144071271"/>
+      <w:bookmarkStart w:id="39" w:name="_Toc144071271"/>
       <w:r>
         <w:t>Tests unitaires</w:t>
       </w:r>
-      <w:bookmarkEnd w:id="40"/>
+      <w:bookmarkEnd w:id="39"/>
     </w:p>
     <w:tbl>
       <w:tblPr>
@@ -11591,59 +12808,76 @@
       <w:pPr>
         <w:pStyle w:val="Titre1"/>
       </w:pPr>
-      <w:bookmarkStart w:id="41" w:name="_Toc144071272"/>
+      <w:bookmarkStart w:id="40" w:name="_Toc144071272"/>
       <w:r>
         <w:lastRenderedPageBreak/>
         <w:t>Calendrier des échéanciers</w:t>
+      </w:r>
+      <w:bookmarkEnd w:id="40"/>
+    </w:p>
+    <w:p>
+      <w:r>
+        <w:t xml:space="preserve">Insérer un calendrier </w:t>
+      </w:r>
+      <w:r>
+        <w:t>ms Project</w:t>
+      </w:r>
+      <w:r>
+        <w:br/>
+      </w:r>
+    </w:p>
+    <w:p>
+      <w:r>
+        <w:br w:type="page"/>
+      </w:r>
+    </w:p>
+    <w:p>
+      <w:pPr>
+        <w:pStyle w:val="Titre1"/>
+      </w:pPr>
+      <w:bookmarkStart w:id="41" w:name="_Toc144071273"/>
+      <w:r>
+        <w:lastRenderedPageBreak/>
+        <w:t>Organigra</w:t>
+      </w:r>
+      <w:r>
+        <w:t>m</w:t>
+      </w:r>
+      <w:r>
+        <w:t>mes</w:t>
       </w:r>
       <w:bookmarkEnd w:id="41"/>
     </w:p>
     <w:p>
-      <w:r>
-        <w:t xml:space="preserve">Insérer un calendrier </w:t>
-      </w:r>
-      <w:r>
-        <w:t>ms Project</w:t>
-      </w:r>
-      <w:r>
-        <w:br/>
-      </w:r>
-    </w:p>
-    <w:p>
-      <w:r>
-        <w:br w:type="page"/>
-      </w:r>
-    </w:p>
-    <w:p>
-      <w:pPr>
-        <w:pStyle w:val="Titre1"/>
-      </w:pPr>
-      <w:bookmarkStart w:id="42" w:name="_Toc144071273"/>
-      <w:r>
-        <w:lastRenderedPageBreak/>
+      <w:pPr>
+        <w:pStyle w:val="Titre2"/>
+      </w:pPr>
+      <w:bookmarkStart w:id="42" w:name="_Toc144071274"/>
+      <w:r>
         <w:t>Organigra</w:t>
       </w:r>
       <w:r>
         <w:t>m</w:t>
       </w:r>
       <w:r>
-        <w:t>mes</w:t>
+        <w:t>me décisionnel pour le client</w:t>
       </w:r>
       <w:bookmarkEnd w:id="42"/>
     </w:p>
+    <w:p/>
     <w:p>
       <w:pPr>
         <w:pStyle w:val="Titre2"/>
       </w:pPr>
-      <w:bookmarkStart w:id="43" w:name="_Toc144071274"/>
-      <w:r>
-        <w:t>Organigra</w:t>
+      <w:bookmarkStart w:id="43" w:name="_Toc144071275"/>
+      <w:r>
+        <w:t>Organigram</w:t>
       </w:r>
       <w:r>
         <w:t>m</w:t>
       </w:r>
       <w:r>
-        <w:t>me décisionnel pour le client</w:t>
+        <w:t>e décisionnel pour la conception</w:t>
       </w:r>
       <w:bookmarkEnd w:id="43"/>
     </w:p>
@@ -11652,7 +12886,7 @@
       <w:pPr>
         <w:pStyle w:val="Titre2"/>
       </w:pPr>
-      <w:bookmarkStart w:id="44" w:name="_Toc144071275"/>
+      <w:bookmarkStart w:id="44" w:name="_Toc144071276"/>
       <w:r>
         <w:t>Organigram</w:t>
       </w:r>
@@ -11660,7 +12894,7 @@
         <w:t>m</w:t>
       </w:r>
       <w:r>
-        <w:t>e décisionnel pour la conception</w:t>
+        <w:t>e décisionnel pour le développement</w:t>
       </w:r>
       <w:bookmarkEnd w:id="44"/>
     </w:p>
@@ -11669,62 +12903,56 @@
       <w:pPr>
         <w:pStyle w:val="Titre2"/>
       </w:pPr>
-      <w:bookmarkStart w:id="45" w:name="_Toc144071276"/>
-      <w:r>
-        <w:t>Organigram</w:t>
+      <w:bookmarkStart w:id="45" w:name="_Toc144071277"/>
+      <w:r>
+        <w:t>Organigra</w:t>
       </w:r>
       <w:r>
         <w:t>m</w:t>
       </w:r>
       <w:r>
-        <w:t>e décisionnel pour le développement</w:t>
+        <w:t>me décisionnel pour le déploiement</w:t>
       </w:r>
       <w:bookmarkEnd w:id="45"/>
     </w:p>
     <w:p/>
     <w:p>
+      <w:r>
+        <w:br w:type="page"/>
+      </w:r>
+    </w:p>
+    <w:p>
+      <w:pPr>
+        <w:pStyle w:val="Titre1"/>
+      </w:pPr>
+      <w:bookmarkStart w:id="46" w:name="_Toc144071278"/>
+      <w:r>
+        <w:lastRenderedPageBreak/>
+        <w:t>Analyse</w:t>
+      </w:r>
+      <w:r>
+        <w:t xml:space="preserve"> financière</w:t>
+      </w:r>
+      <w:bookmarkEnd w:id="46"/>
+    </w:p>
+    <w:p>
       <w:pPr>
         <w:pStyle w:val="Titre2"/>
       </w:pPr>
-      <w:bookmarkStart w:id="46" w:name="_Toc144071277"/>
-      <w:r>
-        <w:t>Organigra</w:t>
-      </w:r>
-      <w:r>
-        <w:t>m</w:t>
-      </w:r>
-      <w:r>
-        <w:t>me décisionnel pour le déploiement</w:t>
-      </w:r>
-      <w:bookmarkEnd w:id="46"/>
+      <w:bookmarkStart w:id="47" w:name="_Toc144071279"/>
+      <w:r>
+        <w:t>Analyse des coûts liés à l’obtention d’équipement</w:t>
+      </w:r>
+      <w:bookmarkEnd w:id="47"/>
     </w:p>
     <w:p/>
     <w:p>
-      <w:r>
-        <w:br w:type="page"/>
-      </w:r>
-    </w:p>
-    <w:p>
-      <w:pPr>
-        <w:pStyle w:val="Titre1"/>
-      </w:pPr>
-      <w:bookmarkStart w:id="47" w:name="_Toc144071278"/>
-      <w:r>
-        <w:lastRenderedPageBreak/>
-        <w:t>Analyse</w:t>
-      </w:r>
-      <w:r>
-        <w:t xml:space="preserve"> financière</w:t>
-      </w:r>
-      <w:bookmarkEnd w:id="47"/>
-    </w:p>
-    <w:p>
       <w:pPr>
         <w:pStyle w:val="Titre2"/>
       </w:pPr>
-      <w:bookmarkStart w:id="48" w:name="_Toc144071279"/>
-      <w:r>
-        <w:t>Analyse des coûts liés à l’obtention d’équipement</w:t>
+      <w:bookmarkStart w:id="48" w:name="_Toc144071280"/>
+      <w:r>
+        <w:t>Analyse des coûts liés à l’obtention de licenses</w:t>
       </w:r>
       <w:bookmarkEnd w:id="48"/>
     </w:p>
@@ -11733,9 +12961,9 @@
       <w:pPr>
         <w:pStyle w:val="Titre2"/>
       </w:pPr>
-      <w:bookmarkStart w:id="49" w:name="_Toc144071280"/>
-      <w:r>
-        <w:t>Analyse des coûts liés à l’obtention de licenses</w:t>
+      <w:bookmarkStart w:id="49" w:name="_Toc144071281"/>
+      <w:r>
+        <w:t>Analyse des coûts liés à la conception</w:t>
       </w:r>
       <w:bookmarkEnd w:id="49"/>
     </w:p>
@@ -11744,9 +12972,9 @@
       <w:pPr>
         <w:pStyle w:val="Titre2"/>
       </w:pPr>
-      <w:bookmarkStart w:id="50" w:name="_Toc144071281"/>
-      <w:r>
-        <w:t>Analyse des coûts liés à la conception</w:t>
+      <w:bookmarkStart w:id="50" w:name="_Toc144071282"/>
+      <w:r>
+        <w:t>Analyse des coûts liés au développement</w:t>
       </w:r>
       <w:bookmarkEnd w:id="50"/>
     </w:p>
@@ -11755,9 +12983,9 @@
       <w:pPr>
         <w:pStyle w:val="Titre2"/>
       </w:pPr>
-      <w:bookmarkStart w:id="51" w:name="_Toc144071282"/>
-      <w:r>
-        <w:t>Analyse des coûts liés au développement</w:t>
+      <w:bookmarkStart w:id="51" w:name="_Toc144071283"/>
+      <w:r>
+        <w:t>Analyse des coûts liés à la documentation</w:t>
       </w:r>
       <w:bookmarkEnd w:id="51"/>
     </w:p>
@@ -11766,22 +12994,11 @@
       <w:pPr>
         <w:pStyle w:val="Titre2"/>
       </w:pPr>
-      <w:bookmarkStart w:id="52" w:name="_Toc144071283"/>
-      <w:r>
-        <w:t>Analyse des coûts liés à la documentation</w:t>
+      <w:bookmarkStart w:id="52" w:name="_Toc144071284"/>
+      <w:r>
+        <w:t>Analyse des coûts liés au déploiement</w:t>
       </w:r>
       <w:bookmarkEnd w:id="52"/>
-    </w:p>
-    <w:p/>
-    <w:p>
-      <w:pPr>
-        <w:pStyle w:val="Titre2"/>
-      </w:pPr>
-      <w:bookmarkStart w:id="53" w:name="_Toc144071284"/>
-      <w:r>
-        <w:t>Analyse des coûts liés au déploiement</w:t>
-      </w:r>
-      <w:bookmarkEnd w:id="53"/>
     </w:p>
     <w:p/>
     <w:p/>
@@ -11794,20 +13011,31 @@
       <w:pPr>
         <w:pStyle w:val="Titre1"/>
       </w:pPr>
-      <w:bookmarkStart w:id="54" w:name="_Toc144071285"/>
+      <w:bookmarkStart w:id="53" w:name="_Toc144071285"/>
       <w:r>
         <w:lastRenderedPageBreak/>
         <w:t>Guide technique</w:t>
       </w:r>
+      <w:bookmarkEnd w:id="53"/>
+    </w:p>
+    <w:p>
+      <w:pPr>
+        <w:pStyle w:val="Titre2"/>
+      </w:pPr>
+      <w:bookmarkStart w:id="54" w:name="_Toc144071286"/>
+      <w:r>
+        <w:t>Structure de développement</w:t>
+      </w:r>
       <w:bookmarkEnd w:id="54"/>
     </w:p>
+    <w:p/>
     <w:p>
       <w:pPr>
         <w:pStyle w:val="Titre2"/>
       </w:pPr>
-      <w:bookmarkStart w:id="55" w:name="_Toc144071286"/>
-      <w:r>
-        <w:t>Structure de développement</w:t>
+      <w:bookmarkStart w:id="55" w:name="_Toc144071287"/>
+      <w:r>
+        <w:t>Best practices</w:t>
       </w:r>
       <w:bookmarkEnd w:id="55"/>
     </w:p>
@@ -11816,9 +13044,9 @@
       <w:pPr>
         <w:pStyle w:val="Titre2"/>
       </w:pPr>
-      <w:bookmarkStart w:id="56" w:name="_Toc144071287"/>
-      <w:r>
-        <w:t>Best practices</w:t>
+      <w:bookmarkStart w:id="56" w:name="_Toc144071288"/>
+      <w:r>
+        <w:t>Standards</w:t>
       </w:r>
       <w:bookmarkEnd w:id="56"/>
     </w:p>
@@ -11827,9 +13055,9 @@
       <w:pPr>
         <w:pStyle w:val="Titre2"/>
       </w:pPr>
-      <w:bookmarkStart w:id="57" w:name="_Toc144071288"/>
-      <w:r>
-        <w:t>Standards</w:t>
+      <w:bookmarkStart w:id="57" w:name="_Toc144071289"/>
+      <w:r>
+        <w:t>Formatage</w:t>
       </w:r>
       <w:bookmarkEnd w:id="57"/>
     </w:p>
@@ -11838,9 +13066,9 @@
       <w:pPr>
         <w:pStyle w:val="Titre2"/>
       </w:pPr>
-      <w:bookmarkStart w:id="58" w:name="_Toc144071289"/>
-      <w:r>
-        <w:t>Formatage</w:t>
+      <w:bookmarkStart w:id="58" w:name="_Toc144071290"/>
+      <w:r>
+        <w:t>Exceptions</w:t>
       </w:r>
       <w:bookmarkEnd w:id="58"/>
     </w:p>
@@ -11849,263 +13077,263 @@
       <w:pPr>
         <w:pStyle w:val="Titre2"/>
       </w:pPr>
-      <w:bookmarkStart w:id="59" w:name="_Toc144071290"/>
-      <w:r>
-        <w:t>Exceptions</w:t>
+      <w:bookmarkStart w:id="59" w:name="_Toc144071291"/>
+      <w:r>
+        <w:t>important pour développements futurs</w:t>
       </w:r>
       <w:bookmarkEnd w:id="59"/>
+    </w:p>
+    <w:p>
+      <w:pPr>
+        <w:pStyle w:val="Titre3"/>
+      </w:pPr>
+      <w:bookmarkStart w:id="60" w:name="_Toc144071292"/>
+      <w:r>
+        <w:t>Classes utiles</w:t>
+      </w:r>
+      <w:bookmarkEnd w:id="60"/>
     </w:p>
     <w:p/>
     <w:p>
       <w:pPr>
-        <w:pStyle w:val="Titre2"/>
-      </w:pPr>
-      <w:bookmarkStart w:id="60" w:name="_Toc144071291"/>
-      <w:r>
-        <w:t>important pour développements futurs</w:t>
-      </w:r>
-      <w:bookmarkEnd w:id="60"/>
-    </w:p>
-    <w:p>
-      <w:pPr>
         <w:pStyle w:val="Titre3"/>
       </w:pPr>
-      <w:bookmarkStart w:id="61" w:name="_Toc144071292"/>
-      <w:r>
-        <w:t>Classes utiles</w:t>
+      <w:bookmarkStart w:id="61" w:name="_Toc144071293"/>
+      <w:r>
+        <w:t>Interfaces utiles</w:t>
       </w:r>
       <w:bookmarkEnd w:id="61"/>
     </w:p>
     <w:p/>
     <w:p>
-      <w:pPr>
-        <w:pStyle w:val="Titre3"/>
-      </w:pPr>
-      <w:bookmarkStart w:id="62" w:name="_Toc144071293"/>
-      <w:r>
-        <w:t>Interfaces utiles</w:t>
+      <w:r>
+        <w:br w:type="page"/>
+      </w:r>
+    </w:p>
+    <w:p>
+      <w:pPr>
+        <w:pStyle w:val="Titre1"/>
+      </w:pPr>
+      <w:bookmarkStart w:id="62" w:name="_Toc144071294"/>
+      <w:r>
+        <w:lastRenderedPageBreak/>
+        <w:t>Guide d’utilisation</w:t>
       </w:r>
       <w:bookmarkEnd w:id="62"/>
+    </w:p>
+    <w:p>
+      <w:pPr>
+        <w:pStyle w:val="Titre2"/>
+      </w:pPr>
+      <w:bookmarkStart w:id="63" w:name="_Toc144071295"/>
+      <w:r>
+        <w:t>Entête</w:t>
+      </w:r>
+      <w:bookmarkEnd w:id="63"/>
     </w:p>
     <w:p/>
     <w:p>
-      <w:r>
-        <w:br w:type="page"/>
-      </w:r>
+      <w:pPr>
+        <w:pStyle w:val="Titre2"/>
+      </w:pPr>
+      <w:bookmarkStart w:id="64" w:name="_Toc144071296"/>
+      <w:r>
+        <w:t>Cas d’utilisation</w:t>
+      </w:r>
+      <w:bookmarkEnd w:id="64"/>
     </w:p>
     <w:p>
-      <w:pPr>
-        <w:pStyle w:val="Titre1"/>
-      </w:pPr>
-      <w:bookmarkStart w:id="63" w:name="_Toc144071294"/>
-      <w:r>
-        <w:lastRenderedPageBreak/>
-        <w:t>Guide d’utilisation</w:t>
-      </w:r>
-      <w:bookmarkEnd w:id="63"/>
-    </w:p>
-    <w:p>
-      <w:pPr>
-        <w:pStyle w:val="Titre2"/>
-      </w:pPr>
-      <w:bookmarkStart w:id="64" w:name="_Toc144071295"/>
-      <w:r>
-        <w:t>Entête</w:t>
-      </w:r>
-      <w:bookmarkEnd w:id="64"/>
+      <w:r>
+        <w:t>Explication de la marche à suivre</w:t>
+      </w:r>
     </w:p>
     <w:p/>
     <w:p>
       <w:pPr>
         <w:pStyle w:val="Titre2"/>
       </w:pPr>
-      <w:bookmarkStart w:id="65" w:name="_Toc144071296"/>
-      <w:r>
-        <w:t>Cas d’utilisation</w:t>
+      <w:bookmarkStart w:id="65" w:name="_Toc144071297"/>
+      <w:r>
+        <w:t>Résolution de problèmes</w:t>
       </w:r>
       <w:bookmarkEnd w:id="65"/>
     </w:p>
     <w:p>
       <w:r>
-        <w:t>Explication de la marche à suivre</w:t>
-      </w:r>
+        <w:br w:type="page"/>
+      </w:r>
+    </w:p>
+    <w:p>
+      <w:pPr>
+        <w:pStyle w:val="Titre1"/>
+      </w:pPr>
+      <w:bookmarkStart w:id="66" w:name="_Toc144071298"/>
+      <w:r>
+        <w:lastRenderedPageBreak/>
+        <w:t>Guide d’installation</w:t>
+      </w:r>
+      <w:bookmarkEnd w:id="66"/>
+    </w:p>
+    <w:p>
+      <w:pPr>
+        <w:pStyle w:val="Titre2"/>
+      </w:pPr>
+      <w:bookmarkStart w:id="67" w:name="_Toc144071299"/>
+      <w:r>
+        <w:t>Entête</w:t>
+      </w:r>
+      <w:bookmarkEnd w:id="67"/>
     </w:p>
     <w:p/>
     <w:p>
       <w:pPr>
         <w:pStyle w:val="Titre2"/>
       </w:pPr>
-      <w:bookmarkStart w:id="66" w:name="_Toc144071297"/>
-      <w:r>
-        <w:t>Résolution de problèmes</w:t>
-      </w:r>
-      <w:bookmarkEnd w:id="66"/>
+      <w:bookmarkStart w:id="68" w:name="_Toc144071300"/>
+      <w:r>
+        <w:t>Préalables</w:t>
+      </w:r>
+      <w:bookmarkEnd w:id="68"/>
     </w:p>
     <w:p>
-      <w:r>
-        <w:br w:type="page"/>
-      </w:r>
-    </w:p>
-    <w:p>
-      <w:pPr>
-        <w:pStyle w:val="Titre1"/>
-      </w:pPr>
-      <w:bookmarkStart w:id="67" w:name="_Toc144071298"/>
-      <w:r>
-        <w:lastRenderedPageBreak/>
-        <w:t>Guide d’installation</w:t>
-      </w:r>
-      <w:bookmarkEnd w:id="67"/>
-    </w:p>
-    <w:p>
-      <w:pPr>
-        <w:pStyle w:val="Titre2"/>
-      </w:pPr>
-      <w:bookmarkStart w:id="68" w:name="_Toc144071299"/>
-      <w:r>
-        <w:t>Entête</w:t>
-      </w:r>
-      <w:bookmarkEnd w:id="68"/>
+      <w:pPr>
+        <w:pStyle w:val="Titre3"/>
+      </w:pPr>
+      <w:bookmarkStart w:id="69" w:name="_Toc144071301"/>
+      <w:r>
+        <w:t>Logiciels requis</w:t>
+      </w:r>
+      <w:bookmarkEnd w:id="69"/>
     </w:p>
     <w:p/>
     <w:p>
       <w:pPr>
-        <w:pStyle w:val="Titre2"/>
-      </w:pPr>
-      <w:bookmarkStart w:id="69" w:name="_Toc144071300"/>
-      <w:r>
-        <w:t>Préalables</w:t>
-      </w:r>
-      <w:bookmarkEnd w:id="69"/>
-    </w:p>
-    <w:p>
-      <w:pPr>
         <w:pStyle w:val="Titre3"/>
       </w:pPr>
-      <w:bookmarkStart w:id="70" w:name="_Toc144071301"/>
-      <w:r>
-        <w:t>Logiciels requis</w:t>
+      <w:bookmarkStart w:id="70" w:name="_Toc144071302"/>
+      <w:r>
+        <w:t>Configuration requise</w:t>
       </w:r>
       <w:bookmarkEnd w:id="70"/>
     </w:p>
     <w:p/>
     <w:p>
       <w:pPr>
-        <w:pStyle w:val="Titre3"/>
-      </w:pPr>
-      <w:bookmarkStart w:id="71" w:name="_Toc144071302"/>
-      <w:r>
-        <w:t>Configuration requise</w:t>
+        <w:pStyle w:val="Titre2"/>
+      </w:pPr>
+      <w:bookmarkStart w:id="71" w:name="_Toc144071303"/>
+      <w:r>
+        <w:t>installation</w:t>
       </w:r>
       <w:bookmarkEnd w:id="71"/>
+    </w:p>
+    <w:p>
+      <w:r>
+        <w:t>Marche à suivre pour l’installation</w:t>
+      </w:r>
+    </w:p>
+    <w:p>
+      <w:pPr>
+        <w:pStyle w:val="Titre2"/>
+      </w:pPr>
+      <w:bookmarkStart w:id="72" w:name="_Toc144071304"/>
+      <w:r>
+        <w:t>suppression</w:t>
+      </w:r>
+      <w:bookmarkEnd w:id="72"/>
+    </w:p>
+    <w:p>
+      <w:r>
+        <w:t>Marche à suivre pour la suppression</w:t>
+      </w:r>
+    </w:p>
+    <w:p>
+      <w:r>
+        <w:br w:type="page"/>
+      </w:r>
+    </w:p>
+    <w:p>
+      <w:pPr>
+        <w:pStyle w:val="Titre1"/>
+      </w:pPr>
+      <w:bookmarkStart w:id="73" w:name="_Toc144071305"/>
+      <w:r>
+        <w:lastRenderedPageBreak/>
+        <w:t>Guide de démarrage rapide</w:t>
+      </w:r>
+      <w:bookmarkEnd w:id="73"/>
+    </w:p>
+    <w:p>
+      <w:pPr>
+        <w:pStyle w:val="Titre2"/>
+      </w:pPr>
+      <w:bookmarkStart w:id="74" w:name="_Toc144071306"/>
+      <w:r>
+        <w:t>Installation</w:t>
+      </w:r>
+      <w:bookmarkEnd w:id="74"/>
+    </w:p>
+    <w:p>
+      <w:r>
+        <w:t>Version simplifiée de l’installation si tout se passe bien</w:t>
+      </w:r>
     </w:p>
     <w:p/>
     <w:p>
       <w:pPr>
         <w:pStyle w:val="Titre2"/>
       </w:pPr>
-      <w:bookmarkStart w:id="72" w:name="_Toc144071303"/>
-      <w:r>
-        <w:t>installation</w:t>
-      </w:r>
-      <w:bookmarkEnd w:id="72"/>
-    </w:p>
-    <w:p>
-      <w:r>
-        <w:t>Marche à suivre pour l’installation</w:t>
-      </w:r>
-    </w:p>
-    <w:p>
-      <w:pPr>
-        <w:pStyle w:val="Titre2"/>
-      </w:pPr>
-      <w:bookmarkStart w:id="73" w:name="_Toc144071304"/>
-      <w:r>
-        <w:t>suppression</w:t>
-      </w:r>
-      <w:bookmarkEnd w:id="73"/>
-    </w:p>
-    <w:p>
-      <w:r>
-        <w:t>Marche à suivre pour la suppression</w:t>
-      </w:r>
-    </w:p>
-    <w:p>
-      <w:r>
-        <w:br w:type="page"/>
-      </w:r>
-    </w:p>
-    <w:p>
-      <w:pPr>
-        <w:pStyle w:val="Titre1"/>
-      </w:pPr>
-      <w:bookmarkStart w:id="74" w:name="_Toc144071305"/>
-      <w:r>
-        <w:lastRenderedPageBreak/>
-        <w:t>Guide de démarrage rapide</w:t>
-      </w:r>
-      <w:bookmarkEnd w:id="74"/>
-    </w:p>
-    <w:p>
-      <w:pPr>
-        <w:pStyle w:val="Titre2"/>
-      </w:pPr>
-      <w:bookmarkStart w:id="75" w:name="_Toc144071306"/>
-      <w:r>
-        <w:t>Installation</w:t>
+      <w:bookmarkStart w:id="75" w:name="_Toc144071307"/>
+      <w:r>
+        <w:t>Pour débuter</w:t>
       </w:r>
       <w:bookmarkEnd w:id="75"/>
     </w:p>
     <w:p>
-      <w:r>
-        <w:t>Version simplifiée de l’installation si tout se passe bien</w:t>
-      </w:r>
+      <w:pPr>
+        <w:pStyle w:val="Titre3"/>
+      </w:pPr>
+      <w:bookmarkStart w:id="76" w:name="_Toc144071308"/>
+      <w:r>
+        <w:t>Description des fonctions les plus utiles pour commencer</w:t>
+      </w:r>
+      <w:bookmarkEnd w:id="76"/>
     </w:p>
     <w:p/>
     <w:p>
-      <w:pPr>
-        <w:pStyle w:val="Titre2"/>
-      </w:pPr>
-      <w:bookmarkStart w:id="76" w:name="_Toc144071307"/>
-      <w:r>
-        <w:t>Pour débuter</w:t>
-      </w:r>
-      <w:bookmarkEnd w:id="76"/>
+      <w:r>
+        <w:br w:type="page"/>
+      </w:r>
     </w:p>
     <w:p>
       <w:pPr>
-        <w:pStyle w:val="Titre3"/>
-      </w:pPr>
-      <w:bookmarkStart w:id="77" w:name="_Toc144071308"/>
-      <w:r>
-        <w:t>Description des fonctions les plus utiles pour commencer</w:t>
+        <w:pStyle w:val="Titre1"/>
+      </w:pPr>
+      <w:bookmarkStart w:id="77" w:name="_Toc144071309"/>
+      <w:r>
+        <w:lastRenderedPageBreak/>
+        <w:t>Post-mortem</w:t>
       </w:r>
       <w:bookmarkEnd w:id="77"/>
+    </w:p>
+    <w:p>
+      <w:pPr>
+        <w:pStyle w:val="Titre2"/>
+      </w:pPr>
+      <w:bookmarkStart w:id="78" w:name="_Toc144071310"/>
+      <w:r>
+        <w:t>Rappel du projet</w:t>
+      </w:r>
+      <w:bookmarkEnd w:id="78"/>
     </w:p>
     <w:p/>
     <w:p>
-      <w:r>
-        <w:br w:type="page"/>
-      </w:r>
-    </w:p>
-    <w:p>
-      <w:pPr>
-        <w:pStyle w:val="Titre1"/>
-      </w:pPr>
-      <w:bookmarkStart w:id="78" w:name="_Toc144071309"/>
-      <w:r>
-        <w:lastRenderedPageBreak/>
-        <w:t>Post-mortem</w:t>
-      </w:r>
-      <w:bookmarkEnd w:id="78"/>
-    </w:p>
-    <w:p>
       <w:pPr>
         <w:pStyle w:val="Titre2"/>
       </w:pPr>
-      <w:bookmarkStart w:id="79" w:name="_Toc144071310"/>
-      <w:r>
-        <w:t>Rappel du projet</w:t>
+      <w:bookmarkStart w:id="79" w:name="_Toc144071311"/>
+      <w:r>
+        <w:t>Résultats obtenus</w:t>
       </w:r>
       <w:bookmarkEnd w:id="79"/>
     </w:p>
@@ -12114,9 +13342,9 @@
       <w:pPr>
         <w:pStyle w:val="Titre2"/>
       </w:pPr>
-      <w:bookmarkStart w:id="80" w:name="_Toc144071311"/>
-      <w:r>
-        <w:t>Résultats obtenus</w:t>
+      <w:bookmarkStart w:id="80" w:name="_Toc144071312"/>
+      <w:r>
+        <w:t>Problèmes et solutions</w:t>
       </w:r>
       <w:bookmarkEnd w:id="80"/>
     </w:p>
@@ -12125,43 +13353,32 @@
       <w:pPr>
         <w:pStyle w:val="Titre2"/>
       </w:pPr>
-      <w:bookmarkStart w:id="81" w:name="_Toc144071312"/>
-      <w:r>
-        <w:t>Problèmes et solutions</w:t>
+      <w:bookmarkStart w:id="81" w:name="_Toc144071313"/>
+      <w:r>
+        <w:t>Bilan</w:t>
       </w:r>
       <w:bookmarkEnd w:id="81"/>
+    </w:p>
+    <w:p>
+      <w:pPr>
+        <w:pStyle w:val="Titre3"/>
+      </w:pPr>
+      <w:bookmarkStart w:id="82" w:name="_Toc144071314"/>
+      <w:r>
+        <w:t>Bonne pratiques à reproduire</w:t>
+      </w:r>
+      <w:bookmarkEnd w:id="82"/>
     </w:p>
     <w:p/>
     <w:p>
       <w:pPr>
-        <w:pStyle w:val="Titre2"/>
-      </w:pPr>
-      <w:bookmarkStart w:id="82" w:name="_Toc144071313"/>
-      <w:r>
-        <w:t>Bilan</w:t>
-      </w:r>
-      <w:bookmarkEnd w:id="82"/>
-    </w:p>
-    <w:p>
-      <w:pPr>
         <w:pStyle w:val="Titre3"/>
       </w:pPr>
-      <w:bookmarkStart w:id="83" w:name="_Toc144071314"/>
-      <w:r>
-        <w:t>Bonne pratiques à reproduire</w:t>
+      <w:bookmarkStart w:id="83" w:name="_Toc144071315"/>
+      <w:r>
+        <w:t>Pratiques à améliorer</w:t>
       </w:r>
       <w:bookmarkEnd w:id="83"/>
-    </w:p>
-    <w:p/>
-    <w:p>
-      <w:pPr>
-        <w:pStyle w:val="Titre3"/>
-      </w:pPr>
-      <w:bookmarkStart w:id="84" w:name="_Toc144071315"/>
-      <w:r>
-        <w:t>Pratiques à améliorer</w:t>
-      </w:r>
-      <w:bookmarkEnd w:id="84"/>
     </w:p>
     <w:p/>
     <w:sectPr>
@@ -12179,95 +13396,122 @@
 <file path=word/numbering.xml><?xml version="1.0" encoding="utf-8"?>
 <w:numbering xmlns:wpc="http://schemas.microsoft.com/office/word/2010/wordprocessingCanvas" xmlns:cx="http://schemas.microsoft.com/office/drawing/2014/chartex" xmlns:cx1="http://schemas.microsoft.com/office/drawing/2015/9/8/chartex" xmlns:cx2="http://schemas.microsoft.com/office/drawing/2015/10/21/chartex" xmlns:cx3="http://schemas.microsoft.com/office/drawing/2016/5/9/chartex" xmlns:cx4="http://schemas.microsoft.com/office/drawing/2016/5/10/chartex" xmlns:cx5="http://schemas.microsoft.com/office/drawing/2016/5/11/chartex" xmlns:cx6="http://schemas.microsoft.com/office/drawing/2016/5/12/chartex" xmlns:cx7="http://schemas.microsoft.com/office/drawing/2016/5/13/chartex" xmlns:cx8="http://schemas.microsoft.com/office/drawing/2016/5/14/chartex" xmlns:mc="http://schemas.openxmlformats.org/markup-compatibility/2006" xmlns:aink="http://schemas.microsoft.com/office/drawing/2016/ink" xmlns:am3d="http://schemas.microsoft.com/office/drawing/2017/model3d" xmlns:o="urn:schemas-microsoft-com:office:office" xmlns:oel="http://schemas.microsoft.com/office/2019/extlst" xmlns:r="http://schemas.openxmlformats.org/officeDocument/2006/relationships" xmlns:m="http://schemas.openxmlformats.org/officeDocument/2006/math" xmlns:v="urn:schemas-microsoft-com:vml" xmlns:wp14="http://schemas.microsoft.com/office/word/2010/wordprocessingDrawing" xmlns:wp="http://schemas.openxmlformats.org/drawingml/2006/wordprocessingDrawing" xmlns:w10="urn:schemas-microsoft-com:office:word" xmlns:w="http://schemas.openxmlformats.org/wordprocessingml/2006/main" xmlns:w14="http://schemas.microsoft.com/office/word/2010/wordml" xmlns:w15="http://schemas.microsoft.com/office/word/2012/wordml" xmlns:w16cex="http://schemas.microsoft.com/office/word/2018/wordml/cex" xmlns:w16cid="http://schemas.microsoft.com/office/word/2016/wordml/cid" xmlns:w16="http://schemas.microsoft.com/office/word/2018/wordml" xmlns:w16sdtdh="http://schemas.microsoft.com/office/word/2020/wordml/sdtdatahash" xmlns:w16se="http://schemas.microsoft.com/office/word/2015/wordml/symex" xmlns:wpg="http://schemas.microsoft.com/office/word/2010/wordprocessingGroup" xmlns:wpi="http://schemas.microsoft.com/office/word/2010/wordprocessingInk" xmlns:wne="http://schemas.microsoft.com/office/word/2006/wordml" xmlns:wps="http://schemas.microsoft.com/office/word/2010/wordprocessingShape" mc:Ignorable="w14 w15 w16se w16cid w16 w16cex w16sdtdh wp14">
   <w:abstractNum w:abstractNumId="0" w15:restartNumberingAfterBreak="0">
-    <w:nsid w:val="0A644A89"/>
+    <w:nsid w:val="00C775E4"/>
     <w:multiLevelType w:val="hybridMultilevel"/>
-    <w:tmpl w:val="C366D858"/>
-    <w:lvl w:ilvl="0" w:tplc="FFFFFFFF">
+    <w:tmpl w:val="05BEB4BE"/>
+    <w:lvl w:ilvl="0" w:tplc="0C0C0001">
       <w:start w:val="1"/>
-      <w:numFmt w:val="decimal"/>
-      <w:lvlText w:val="%1."/>
+      <w:numFmt w:val="bullet"/>
+      <w:lvlText w:val=""/>
       <w:lvlJc w:val="left"/>
       <w:pPr>
         <w:ind w:left="720" w:hanging="360"/>
       </w:pPr>
+      <w:rPr>
+        <w:rFonts w:ascii="Symbol" w:hAnsi="Symbol" w:hint="default"/>
+      </w:rPr>
     </w:lvl>
-    <w:lvl w:ilvl="1" w:tplc="FFFFFFFF" w:tentative="1">
+    <w:lvl w:ilvl="1" w:tplc="0C0C0003">
       <w:start w:val="1"/>
-      <w:numFmt w:val="lowerLetter"/>
-      <w:lvlText w:val="%2."/>
+      <w:numFmt w:val="bullet"/>
+      <w:lvlText w:val="o"/>
       <w:lvlJc w:val="left"/>
       <w:pPr>
         <w:ind w:left="1440" w:hanging="360"/>
       </w:pPr>
+      <w:rPr>
+        <w:rFonts w:ascii="Courier New" w:hAnsi="Courier New" w:cs="Courier New" w:hint="default"/>
+      </w:rPr>
     </w:lvl>
-    <w:lvl w:ilvl="2" w:tplc="FFFFFFFF" w:tentative="1">
+    <w:lvl w:ilvl="2" w:tplc="0C0C0005" w:tentative="1">
       <w:start w:val="1"/>
-      <w:numFmt w:val="lowerRoman"/>
-      <w:lvlText w:val="%3."/>
-      <w:lvlJc w:val="right"/>
-      <w:pPr>
-        <w:ind w:left="2160" w:hanging="180"/>
-      </w:pPr>
+      <w:numFmt w:val="bullet"/>
+      <w:lvlText w:val=""/>
+      <w:lvlJc w:val="left"/>
+      <w:pPr>
+        <w:ind w:left="2160" w:hanging="360"/>
+      </w:pPr>
+      <w:rPr>
+        <w:rFonts w:ascii="Wingdings" w:hAnsi="Wingdings" w:hint="default"/>
+      </w:rPr>
     </w:lvl>
-    <w:lvl w:ilvl="3" w:tplc="FFFFFFFF" w:tentative="1">
+    <w:lvl w:ilvl="3" w:tplc="0C0C0001" w:tentative="1">
       <w:start w:val="1"/>
-      <w:numFmt w:val="decimal"/>
-      <w:lvlText w:val="%4."/>
+      <w:numFmt w:val="bullet"/>
+      <w:lvlText w:val=""/>
       <w:lvlJc w:val="left"/>
       <w:pPr>
         <w:ind w:left="2880" w:hanging="360"/>
       </w:pPr>
+      <w:rPr>
+        <w:rFonts w:ascii="Symbol" w:hAnsi="Symbol" w:hint="default"/>
+      </w:rPr>
     </w:lvl>
-    <w:lvl w:ilvl="4" w:tplc="FFFFFFFF" w:tentative="1">
+    <w:lvl w:ilvl="4" w:tplc="0C0C0003" w:tentative="1">
       <w:start w:val="1"/>
-      <w:numFmt w:val="lowerLetter"/>
-      <w:lvlText w:val="%5."/>
+      <w:numFmt w:val="bullet"/>
+      <w:lvlText w:val="o"/>
       <w:lvlJc w:val="left"/>
       <w:pPr>
         <w:ind w:left="3600" w:hanging="360"/>
       </w:pPr>
+      <w:rPr>
+        <w:rFonts w:ascii="Courier New" w:hAnsi="Courier New" w:cs="Courier New" w:hint="default"/>
+      </w:rPr>
     </w:lvl>
-    <w:lvl w:ilvl="5" w:tplc="FFFFFFFF" w:tentative="1">
+    <w:lvl w:ilvl="5" w:tplc="0C0C0005" w:tentative="1">
       <w:start w:val="1"/>
-      <w:numFmt w:val="lowerRoman"/>
-      <w:lvlText w:val="%6."/>
-      <w:lvlJc w:val="right"/>
-      <w:pPr>
-        <w:ind w:left="4320" w:hanging="180"/>
-      </w:pPr>
+      <w:numFmt w:val="bullet"/>
+      <w:lvlText w:val=""/>
+      <w:lvlJc w:val="left"/>
+      <w:pPr>
+        <w:ind w:left="4320" w:hanging="360"/>
+      </w:pPr>
+      <w:rPr>
+        <w:rFonts w:ascii="Wingdings" w:hAnsi="Wingdings" w:hint="default"/>
+      </w:rPr>
     </w:lvl>
-    <w:lvl w:ilvl="6" w:tplc="FFFFFFFF" w:tentative="1">
+    <w:lvl w:ilvl="6" w:tplc="0C0C0001" w:tentative="1">
       <w:start w:val="1"/>
-      <w:numFmt w:val="decimal"/>
-      <w:lvlText w:val="%7."/>
+      <w:numFmt w:val="bullet"/>
+      <w:lvlText w:val=""/>
       <w:lvlJc w:val="left"/>
       <w:pPr>
         <w:ind w:left="5040" w:hanging="360"/>
       </w:pPr>
+      <w:rPr>
+        <w:rFonts w:ascii="Symbol" w:hAnsi="Symbol" w:hint="default"/>
+      </w:rPr>
     </w:lvl>
-    <w:lvl w:ilvl="7" w:tplc="FFFFFFFF" w:tentative="1">
+    <w:lvl w:ilvl="7" w:tplc="0C0C0003" w:tentative="1">
       <w:start w:val="1"/>
-      <w:numFmt w:val="lowerLetter"/>
-      <w:lvlText w:val="%8."/>
+      <w:numFmt w:val="bullet"/>
+      <w:lvlText w:val="o"/>
       <w:lvlJc w:val="left"/>
       <w:pPr>
         <w:ind w:left="5760" w:hanging="360"/>
       </w:pPr>
+      <w:rPr>
+        <w:rFonts w:ascii="Courier New" w:hAnsi="Courier New" w:cs="Courier New" w:hint="default"/>
+      </w:rPr>
     </w:lvl>
-    <w:lvl w:ilvl="8" w:tplc="FFFFFFFF" w:tentative="1">
+    <w:lvl w:ilvl="8" w:tplc="0C0C0005" w:tentative="1">
       <w:start w:val="1"/>
-      <w:numFmt w:val="lowerRoman"/>
-      <w:lvlText w:val="%9."/>
-      <w:lvlJc w:val="right"/>
-      <w:pPr>
-        <w:ind w:left="6480" w:hanging="180"/>
-      </w:pPr>
+      <w:numFmt w:val="bullet"/>
+      <w:lvlText w:val=""/>
+      <w:lvlJc w:val="left"/>
+      <w:pPr>
+        <w:ind w:left="6480" w:hanging="360"/>
+      </w:pPr>
+      <w:rPr>
+        <w:rFonts w:ascii="Wingdings" w:hAnsi="Wingdings" w:hint="default"/>
+      </w:rPr>
     </w:lvl>
   </w:abstractNum>
   <w:abstractNum w:abstractNumId="1" w15:restartNumberingAfterBreak="0">
-    <w:nsid w:val="10E8547E"/>
+    <w:nsid w:val="07F321E6"/>
     <w:multiLevelType w:val="hybridMultilevel"/>
-    <w:tmpl w:val="40C42FD4"/>
+    <w:tmpl w:val="6D12B80E"/>
     <w:lvl w:ilvl="0" w:tplc="0C0C0001">
       <w:start w:val="1"/>
       <w:numFmt w:val="bullet"/>
@@ -12378,6 +13622,431 @@
     </w:lvl>
   </w:abstractNum>
   <w:abstractNum w:abstractNumId="2" w15:restartNumberingAfterBreak="0">
+    <w:nsid w:val="0A644A89"/>
+    <w:multiLevelType w:val="hybridMultilevel"/>
+    <w:tmpl w:val="C366D858"/>
+    <w:lvl w:ilvl="0" w:tplc="FFFFFFFF">
+      <w:start w:val="1"/>
+      <w:numFmt w:val="decimal"/>
+      <w:lvlText w:val="%1."/>
+      <w:lvlJc w:val="left"/>
+      <w:pPr>
+        <w:ind w:left="720" w:hanging="360"/>
+      </w:pPr>
+    </w:lvl>
+    <w:lvl w:ilvl="1" w:tplc="FFFFFFFF" w:tentative="1">
+      <w:start w:val="1"/>
+      <w:numFmt w:val="lowerLetter"/>
+      <w:lvlText w:val="%2."/>
+      <w:lvlJc w:val="left"/>
+      <w:pPr>
+        <w:ind w:left="1440" w:hanging="360"/>
+      </w:pPr>
+    </w:lvl>
+    <w:lvl w:ilvl="2" w:tplc="FFFFFFFF" w:tentative="1">
+      <w:start w:val="1"/>
+      <w:numFmt w:val="lowerRoman"/>
+      <w:lvlText w:val="%3."/>
+      <w:lvlJc w:val="right"/>
+      <w:pPr>
+        <w:ind w:left="2160" w:hanging="180"/>
+      </w:pPr>
+    </w:lvl>
+    <w:lvl w:ilvl="3" w:tplc="FFFFFFFF" w:tentative="1">
+      <w:start w:val="1"/>
+      <w:numFmt w:val="decimal"/>
+      <w:lvlText w:val="%4."/>
+      <w:lvlJc w:val="left"/>
+      <w:pPr>
+        <w:ind w:left="2880" w:hanging="360"/>
+      </w:pPr>
+    </w:lvl>
+    <w:lvl w:ilvl="4" w:tplc="FFFFFFFF" w:tentative="1">
+      <w:start w:val="1"/>
+      <w:numFmt w:val="lowerLetter"/>
+      <w:lvlText w:val="%5."/>
+      <w:lvlJc w:val="left"/>
+      <w:pPr>
+        <w:ind w:left="3600" w:hanging="360"/>
+      </w:pPr>
+    </w:lvl>
+    <w:lvl w:ilvl="5" w:tplc="FFFFFFFF" w:tentative="1">
+      <w:start w:val="1"/>
+      <w:numFmt w:val="lowerRoman"/>
+      <w:lvlText w:val="%6."/>
+      <w:lvlJc w:val="right"/>
+      <w:pPr>
+        <w:ind w:left="4320" w:hanging="180"/>
+      </w:pPr>
+    </w:lvl>
+    <w:lvl w:ilvl="6" w:tplc="FFFFFFFF" w:tentative="1">
+      <w:start w:val="1"/>
+      <w:numFmt w:val="decimal"/>
+      <w:lvlText w:val="%7."/>
+      <w:lvlJc w:val="left"/>
+      <w:pPr>
+        <w:ind w:left="5040" w:hanging="360"/>
+      </w:pPr>
+    </w:lvl>
+    <w:lvl w:ilvl="7" w:tplc="FFFFFFFF" w:tentative="1">
+      <w:start w:val="1"/>
+      <w:numFmt w:val="lowerLetter"/>
+      <w:lvlText w:val="%8."/>
+      <w:lvlJc w:val="left"/>
+      <w:pPr>
+        <w:ind w:left="5760" w:hanging="360"/>
+      </w:pPr>
+    </w:lvl>
+    <w:lvl w:ilvl="8" w:tplc="FFFFFFFF" w:tentative="1">
+      <w:start w:val="1"/>
+      <w:numFmt w:val="lowerRoman"/>
+      <w:lvlText w:val="%9."/>
+      <w:lvlJc w:val="right"/>
+      <w:pPr>
+        <w:ind w:left="6480" w:hanging="180"/>
+      </w:pPr>
+    </w:lvl>
+  </w:abstractNum>
+  <w:abstractNum w:abstractNumId="3" w15:restartNumberingAfterBreak="0">
+    <w:nsid w:val="10E8547E"/>
+    <w:multiLevelType w:val="hybridMultilevel"/>
+    <w:tmpl w:val="40C42FD4"/>
+    <w:lvl w:ilvl="0" w:tplc="0C0C0001">
+      <w:start w:val="1"/>
+      <w:numFmt w:val="bullet"/>
+      <w:lvlText w:val=""/>
+      <w:lvlJc w:val="left"/>
+      <w:pPr>
+        <w:ind w:left="720" w:hanging="360"/>
+      </w:pPr>
+      <w:rPr>
+        <w:rFonts w:ascii="Symbol" w:hAnsi="Symbol" w:hint="default"/>
+      </w:rPr>
+    </w:lvl>
+    <w:lvl w:ilvl="1" w:tplc="0C0C0003" w:tentative="1">
+      <w:start w:val="1"/>
+      <w:numFmt w:val="bullet"/>
+      <w:lvlText w:val="o"/>
+      <w:lvlJc w:val="left"/>
+      <w:pPr>
+        <w:ind w:left="1440" w:hanging="360"/>
+      </w:pPr>
+      <w:rPr>
+        <w:rFonts w:ascii="Courier New" w:hAnsi="Courier New" w:cs="Courier New" w:hint="default"/>
+      </w:rPr>
+    </w:lvl>
+    <w:lvl w:ilvl="2" w:tplc="0C0C0005" w:tentative="1">
+      <w:start w:val="1"/>
+      <w:numFmt w:val="bullet"/>
+      <w:lvlText w:val=""/>
+      <w:lvlJc w:val="left"/>
+      <w:pPr>
+        <w:ind w:left="2160" w:hanging="360"/>
+      </w:pPr>
+      <w:rPr>
+        <w:rFonts w:ascii="Wingdings" w:hAnsi="Wingdings" w:hint="default"/>
+      </w:rPr>
+    </w:lvl>
+    <w:lvl w:ilvl="3" w:tplc="0C0C0001" w:tentative="1">
+      <w:start w:val="1"/>
+      <w:numFmt w:val="bullet"/>
+      <w:lvlText w:val=""/>
+      <w:lvlJc w:val="left"/>
+      <w:pPr>
+        <w:ind w:left="2880" w:hanging="360"/>
+      </w:pPr>
+      <w:rPr>
+        <w:rFonts w:ascii="Symbol" w:hAnsi="Symbol" w:hint="default"/>
+      </w:rPr>
+    </w:lvl>
+    <w:lvl w:ilvl="4" w:tplc="0C0C0003" w:tentative="1">
+      <w:start w:val="1"/>
+      <w:numFmt w:val="bullet"/>
+      <w:lvlText w:val="o"/>
+      <w:lvlJc w:val="left"/>
+      <w:pPr>
+        <w:ind w:left="3600" w:hanging="360"/>
+      </w:pPr>
+      <w:rPr>
+        <w:rFonts w:ascii="Courier New" w:hAnsi="Courier New" w:cs="Courier New" w:hint="default"/>
+      </w:rPr>
+    </w:lvl>
+    <w:lvl w:ilvl="5" w:tplc="0C0C0005" w:tentative="1">
+      <w:start w:val="1"/>
+      <w:numFmt w:val="bullet"/>
+      <w:lvlText w:val=""/>
+      <w:lvlJc w:val="left"/>
+      <w:pPr>
+        <w:ind w:left="4320" w:hanging="360"/>
+      </w:pPr>
+      <w:rPr>
+        <w:rFonts w:ascii="Wingdings" w:hAnsi="Wingdings" w:hint="default"/>
+      </w:rPr>
+    </w:lvl>
+    <w:lvl w:ilvl="6" w:tplc="0C0C0001" w:tentative="1">
+      <w:start w:val="1"/>
+      <w:numFmt w:val="bullet"/>
+      <w:lvlText w:val=""/>
+      <w:lvlJc w:val="left"/>
+      <w:pPr>
+        <w:ind w:left="5040" w:hanging="360"/>
+      </w:pPr>
+      <w:rPr>
+        <w:rFonts w:ascii="Symbol" w:hAnsi="Symbol" w:hint="default"/>
+      </w:rPr>
+    </w:lvl>
+    <w:lvl w:ilvl="7" w:tplc="0C0C0003" w:tentative="1">
+      <w:start w:val="1"/>
+      <w:numFmt w:val="bullet"/>
+      <w:lvlText w:val="o"/>
+      <w:lvlJc w:val="left"/>
+      <w:pPr>
+        <w:ind w:left="5760" w:hanging="360"/>
+      </w:pPr>
+      <w:rPr>
+        <w:rFonts w:ascii="Courier New" w:hAnsi="Courier New" w:cs="Courier New" w:hint="default"/>
+      </w:rPr>
+    </w:lvl>
+    <w:lvl w:ilvl="8" w:tplc="0C0C0005" w:tentative="1">
+      <w:start w:val="1"/>
+      <w:numFmt w:val="bullet"/>
+      <w:lvlText w:val=""/>
+      <w:lvlJc w:val="left"/>
+      <w:pPr>
+        <w:ind w:left="6480" w:hanging="360"/>
+      </w:pPr>
+      <w:rPr>
+        <w:rFonts w:ascii="Wingdings" w:hAnsi="Wingdings" w:hint="default"/>
+      </w:rPr>
+    </w:lvl>
+  </w:abstractNum>
+  <w:abstractNum w:abstractNumId="4" w15:restartNumberingAfterBreak="0">
+    <w:nsid w:val="22A25AE6"/>
+    <w:multiLevelType w:val="hybridMultilevel"/>
+    <w:tmpl w:val="B7DE6B48"/>
+    <w:lvl w:ilvl="0" w:tplc="0C0C0001">
+      <w:start w:val="1"/>
+      <w:numFmt w:val="bullet"/>
+      <w:lvlText w:val=""/>
+      <w:lvlJc w:val="left"/>
+      <w:pPr>
+        <w:ind w:left="720" w:hanging="360"/>
+      </w:pPr>
+      <w:rPr>
+        <w:rFonts w:ascii="Symbol" w:hAnsi="Symbol" w:hint="default"/>
+      </w:rPr>
+    </w:lvl>
+    <w:lvl w:ilvl="1" w:tplc="FFFFFFFF" w:tentative="1">
+      <w:start w:val="1"/>
+      <w:numFmt w:val="bullet"/>
+      <w:lvlText w:val="o"/>
+      <w:lvlJc w:val="left"/>
+      <w:pPr>
+        <w:ind w:left="1440" w:hanging="360"/>
+      </w:pPr>
+      <w:rPr>
+        <w:rFonts w:ascii="Courier New" w:hAnsi="Courier New" w:cs="Courier New" w:hint="default"/>
+      </w:rPr>
+    </w:lvl>
+    <w:lvl w:ilvl="2" w:tplc="FFFFFFFF" w:tentative="1">
+      <w:start w:val="1"/>
+      <w:numFmt w:val="bullet"/>
+      <w:lvlText w:val=""/>
+      <w:lvlJc w:val="left"/>
+      <w:pPr>
+        <w:ind w:left="2160" w:hanging="360"/>
+      </w:pPr>
+      <w:rPr>
+        <w:rFonts w:ascii="Wingdings" w:hAnsi="Wingdings" w:hint="default"/>
+      </w:rPr>
+    </w:lvl>
+    <w:lvl w:ilvl="3" w:tplc="FFFFFFFF" w:tentative="1">
+      <w:start w:val="1"/>
+      <w:numFmt w:val="bullet"/>
+      <w:lvlText w:val=""/>
+      <w:lvlJc w:val="left"/>
+      <w:pPr>
+        <w:ind w:left="2880" w:hanging="360"/>
+      </w:pPr>
+      <w:rPr>
+        <w:rFonts w:ascii="Symbol" w:hAnsi="Symbol" w:hint="default"/>
+      </w:rPr>
+    </w:lvl>
+    <w:lvl w:ilvl="4" w:tplc="FFFFFFFF" w:tentative="1">
+      <w:start w:val="1"/>
+      <w:numFmt w:val="bullet"/>
+      <w:lvlText w:val="o"/>
+      <w:lvlJc w:val="left"/>
+      <w:pPr>
+        <w:ind w:left="3600" w:hanging="360"/>
+      </w:pPr>
+      <w:rPr>
+        <w:rFonts w:ascii="Courier New" w:hAnsi="Courier New" w:cs="Courier New" w:hint="default"/>
+      </w:rPr>
+    </w:lvl>
+    <w:lvl w:ilvl="5" w:tplc="FFFFFFFF" w:tentative="1">
+      <w:start w:val="1"/>
+      <w:numFmt w:val="bullet"/>
+      <w:lvlText w:val=""/>
+      <w:lvlJc w:val="left"/>
+      <w:pPr>
+        <w:ind w:left="4320" w:hanging="360"/>
+      </w:pPr>
+      <w:rPr>
+        <w:rFonts w:ascii="Wingdings" w:hAnsi="Wingdings" w:hint="default"/>
+      </w:rPr>
+    </w:lvl>
+    <w:lvl w:ilvl="6" w:tplc="FFFFFFFF" w:tentative="1">
+      <w:start w:val="1"/>
+      <w:numFmt w:val="bullet"/>
+      <w:lvlText w:val=""/>
+      <w:lvlJc w:val="left"/>
+      <w:pPr>
+        <w:ind w:left="5040" w:hanging="360"/>
+      </w:pPr>
+      <w:rPr>
+        <w:rFonts w:ascii="Symbol" w:hAnsi="Symbol" w:hint="default"/>
+      </w:rPr>
+    </w:lvl>
+    <w:lvl w:ilvl="7" w:tplc="FFFFFFFF" w:tentative="1">
+      <w:start w:val="1"/>
+      <w:numFmt w:val="bullet"/>
+      <w:lvlText w:val="o"/>
+      <w:lvlJc w:val="left"/>
+      <w:pPr>
+        <w:ind w:left="5760" w:hanging="360"/>
+      </w:pPr>
+      <w:rPr>
+        <w:rFonts w:ascii="Courier New" w:hAnsi="Courier New" w:cs="Courier New" w:hint="default"/>
+      </w:rPr>
+    </w:lvl>
+    <w:lvl w:ilvl="8" w:tplc="FFFFFFFF" w:tentative="1">
+      <w:start w:val="1"/>
+      <w:numFmt w:val="bullet"/>
+      <w:lvlText w:val=""/>
+      <w:lvlJc w:val="left"/>
+      <w:pPr>
+        <w:ind w:left="6480" w:hanging="360"/>
+      </w:pPr>
+      <w:rPr>
+        <w:rFonts w:ascii="Wingdings" w:hAnsi="Wingdings" w:hint="default"/>
+      </w:rPr>
+    </w:lvl>
+  </w:abstractNum>
+  <w:abstractNum w:abstractNumId="5" w15:restartNumberingAfterBreak="0">
+    <w:nsid w:val="25916692"/>
+    <w:multiLevelType w:val="hybridMultilevel"/>
+    <w:tmpl w:val="A63CC970"/>
+    <w:lvl w:ilvl="0" w:tplc="0C0C0003">
+      <w:start w:val="1"/>
+      <w:numFmt w:val="bullet"/>
+      <w:lvlText w:val="o"/>
+      <w:lvlJc w:val="left"/>
+      <w:pPr>
+        <w:ind w:left="1440" w:hanging="360"/>
+      </w:pPr>
+      <w:rPr>
+        <w:rFonts w:ascii="Courier New" w:hAnsi="Courier New" w:cs="Courier New" w:hint="default"/>
+      </w:rPr>
+    </w:lvl>
+    <w:lvl w:ilvl="1" w:tplc="0C0C0003">
+      <w:start w:val="1"/>
+      <w:numFmt w:val="bullet"/>
+      <w:lvlText w:val="o"/>
+      <w:lvlJc w:val="left"/>
+      <w:pPr>
+        <w:ind w:left="2160" w:hanging="360"/>
+      </w:pPr>
+      <w:rPr>
+        <w:rFonts w:ascii="Courier New" w:hAnsi="Courier New" w:cs="Courier New" w:hint="default"/>
+      </w:rPr>
+    </w:lvl>
+    <w:lvl w:ilvl="2" w:tplc="0C0C0005" w:tentative="1">
+      <w:start w:val="1"/>
+      <w:numFmt w:val="bullet"/>
+      <w:lvlText w:val=""/>
+      <w:lvlJc w:val="left"/>
+      <w:pPr>
+        <w:ind w:left="2880" w:hanging="360"/>
+      </w:pPr>
+      <w:rPr>
+        <w:rFonts w:ascii="Wingdings" w:hAnsi="Wingdings" w:hint="default"/>
+      </w:rPr>
+    </w:lvl>
+    <w:lvl w:ilvl="3" w:tplc="0C0C0001" w:tentative="1">
+      <w:start w:val="1"/>
+      <w:numFmt w:val="bullet"/>
+      <w:lvlText w:val=""/>
+      <w:lvlJc w:val="left"/>
+      <w:pPr>
+        <w:ind w:left="3600" w:hanging="360"/>
+      </w:pPr>
+      <w:rPr>
+        <w:rFonts w:ascii="Symbol" w:hAnsi="Symbol" w:hint="default"/>
+      </w:rPr>
+    </w:lvl>
+    <w:lvl w:ilvl="4" w:tplc="0C0C0003" w:tentative="1">
+      <w:start w:val="1"/>
+      <w:numFmt w:val="bullet"/>
+      <w:lvlText w:val="o"/>
+      <w:lvlJc w:val="left"/>
+      <w:pPr>
+        <w:ind w:left="4320" w:hanging="360"/>
+      </w:pPr>
+      <w:rPr>
+        <w:rFonts w:ascii="Courier New" w:hAnsi="Courier New" w:cs="Courier New" w:hint="default"/>
+      </w:rPr>
+    </w:lvl>
+    <w:lvl w:ilvl="5" w:tplc="0C0C0005" w:tentative="1">
+      <w:start w:val="1"/>
+      <w:numFmt w:val="bullet"/>
+      <w:lvlText w:val=""/>
+      <w:lvlJc w:val="left"/>
+      <w:pPr>
+        <w:ind w:left="5040" w:hanging="360"/>
+      </w:pPr>
+      <w:rPr>
+        <w:rFonts w:ascii="Wingdings" w:hAnsi="Wingdings" w:hint="default"/>
+      </w:rPr>
+    </w:lvl>
+    <w:lvl w:ilvl="6" w:tplc="0C0C0001" w:tentative="1">
+      <w:start w:val="1"/>
+      <w:numFmt w:val="bullet"/>
+      <w:lvlText w:val=""/>
+      <w:lvlJc w:val="left"/>
+      <w:pPr>
+        <w:ind w:left="5760" w:hanging="360"/>
+      </w:pPr>
+      <w:rPr>
+        <w:rFonts w:ascii="Symbol" w:hAnsi="Symbol" w:hint="default"/>
+      </w:rPr>
+    </w:lvl>
+    <w:lvl w:ilvl="7" w:tplc="0C0C0003" w:tentative="1">
+      <w:start w:val="1"/>
+      <w:numFmt w:val="bullet"/>
+      <w:lvlText w:val="o"/>
+      <w:lvlJc w:val="left"/>
+      <w:pPr>
+        <w:ind w:left="6480" w:hanging="360"/>
+      </w:pPr>
+      <w:rPr>
+        <w:rFonts w:ascii="Courier New" w:hAnsi="Courier New" w:cs="Courier New" w:hint="default"/>
+      </w:rPr>
+    </w:lvl>
+    <w:lvl w:ilvl="8" w:tplc="0C0C0005" w:tentative="1">
+      <w:start w:val="1"/>
+      <w:numFmt w:val="bullet"/>
+      <w:lvlText w:val=""/>
+      <w:lvlJc w:val="left"/>
+      <w:pPr>
+        <w:ind w:left="7200" w:hanging="360"/>
+      </w:pPr>
+      <w:rPr>
+        <w:rFonts w:ascii="Wingdings" w:hAnsi="Wingdings" w:hint="default"/>
+      </w:rPr>
+    </w:lvl>
+  </w:abstractNum>
+  <w:abstractNum w:abstractNumId="6" w15:restartNumberingAfterBreak="0">
     <w:nsid w:val="353A37FD"/>
     <w:multiLevelType w:val="hybridMultilevel"/>
     <w:tmpl w:val="C366D858"/>
@@ -12463,7 +14132,7 @@
       </w:pPr>
     </w:lvl>
   </w:abstractNum>
-  <w:abstractNum w:abstractNumId="3" w15:restartNumberingAfterBreak="0">
+  <w:abstractNum w:abstractNumId="7" w15:restartNumberingAfterBreak="0">
     <w:nsid w:val="3A1C15C2"/>
     <w:multiLevelType w:val="hybridMultilevel"/>
     <w:tmpl w:val="B052B786"/>
@@ -12549,17 +14218,804 @@
       </w:pPr>
     </w:lvl>
   </w:abstractNum>
+  <w:abstractNum w:abstractNumId="8" w15:restartNumberingAfterBreak="0">
+    <w:nsid w:val="4C2B44AC"/>
+    <w:multiLevelType w:val="multilevel"/>
+    <w:tmpl w:val="8A9AC49A"/>
+    <w:lvl w:ilvl="0">
+      <w:start w:val="1"/>
+      <w:numFmt w:val="decimal"/>
+      <w:lvlText w:val="%1."/>
+      <w:lvlJc w:val="left"/>
+      <w:pPr>
+        <w:tabs>
+          <w:tab w:val="num" w:pos="720"/>
+        </w:tabs>
+        <w:ind w:left="720" w:hanging="360"/>
+      </w:pPr>
+    </w:lvl>
+    <w:lvl w:ilvl="1">
+      <w:start w:val="1"/>
+      <w:numFmt w:val="bullet"/>
+      <w:lvlText w:val="o"/>
+      <w:lvlJc w:val="left"/>
+      <w:pPr>
+        <w:tabs>
+          <w:tab w:val="num" w:pos="1440"/>
+        </w:tabs>
+        <w:ind w:left="1440" w:hanging="360"/>
+      </w:pPr>
+      <w:rPr>
+        <w:rFonts w:ascii="Courier New" w:hAnsi="Courier New" w:hint="default"/>
+        <w:sz w:val="20"/>
+      </w:rPr>
+    </w:lvl>
+    <w:lvl w:ilvl="2">
+      <w:start w:val="1"/>
+      <w:numFmt w:val="bullet"/>
+      <w:lvlText w:val=""/>
+      <w:lvlJc w:val="left"/>
+      <w:pPr>
+        <w:tabs>
+          <w:tab w:val="num" w:pos="2160"/>
+        </w:tabs>
+        <w:ind w:left="2160" w:hanging="360"/>
+      </w:pPr>
+      <w:rPr>
+        <w:rFonts w:ascii="Wingdings" w:hAnsi="Wingdings" w:hint="default"/>
+        <w:sz w:val="20"/>
+      </w:rPr>
+    </w:lvl>
+    <w:lvl w:ilvl="3" w:tentative="1">
+      <w:start w:val="1"/>
+      <w:numFmt w:val="decimal"/>
+      <w:lvlText w:val="%4."/>
+      <w:lvlJc w:val="left"/>
+      <w:pPr>
+        <w:tabs>
+          <w:tab w:val="num" w:pos="2880"/>
+        </w:tabs>
+        <w:ind w:left="2880" w:hanging="360"/>
+      </w:pPr>
+    </w:lvl>
+    <w:lvl w:ilvl="4" w:tentative="1">
+      <w:start w:val="1"/>
+      <w:numFmt w:val="decimal"/>
+      <w:lvlText w:val="%5."/>
+      <w:lvlJc w:val="left"/>
+      <w:pPr>
+        <w:tabs>
+          <w:tab w:val="num" w:pos="3600"/>
+        </w:tabs>
+        <w:ind w:left="3600" w:hanging="360"/>
+      </w:pPr>
+    </w:lvl>
+    <w:lvl w:ilvl="5" w:tentative="1">
+      <w:start w:val="1"/>
+      <w:numFmt w:val="decimal"/>
+      <w:lvlText w:val="%6."/>
+      <w:lvlJc w:val="left"/>
+      <w:pPr>
+        <w:tabs>
+          <w:tab w:val="num" w:pos="4320"/>
+        </w:tabs>
+        <w:ind w:left="4320" w:hanging="360"/>
+      </w:pPr>
+    </w:lvl>
+    <w:lvl w:ilvl="6" w:tentative="1">
+      <w:start w:val="1"/>
+      <w:numFmt w:val="decimal"/>
+      <w:lvlText w:val="%7."/>
+      <w:lvlJc w:val="left"/>
+      <w:pPr>
+        <w:tabs>
+          <w:tab w:val="num" w:pos="5040"/>
+        </w:tabs>
+        <w:ind w:left="5040" w:hanging="360"/>
+      </w:pPr>
+    </w:lvl>
+    <w:lvl w:ilvl="7" w:tentative="1">
+      <w:start w:val="1"/>
+      <w:numFmt w:val="decimal"/>
+      <w:lvlText w:val="%8."/>
+      <w:lvlJc w:val="left"/>
+      <w:pPr>
+        <w:tabs>
+          <w:tab w:val="num" w:pos="5760"/>
+        </w:tabs>
+        <w:ind w:left="5760" w:hanging="360"/>
+      </w:pPr>
+    </w:lvl>
+    <w:lvl w:ilvl="8" w:tentative="1">
+      <w:start w:val="1"/>
+      <w:numFmt w:val="decimal"/>
+      <w:lvlText w:val="%9."/>
+      <w:lvlJc w:val="left"/>
+      <w:pPr>
+        <w:tabs>
+          <w:tab w:val="num" w:pos="6480"/>
+        </w:tabs>
+        <w:ind w:left="6480" w:hanging="360"/>
+      </w:pPr>
+    </w:lvl>
+  </w:abstractNum>
+  <w:abstractNum w:abstractNumId="9" w15:restartNumberingAfterBreak="0">
+    <w:nsid w:val="4C3B472F"/>
+    <w:multiLevelType w:val="hybridMultilevel"/>
+    <w:tmpl w:val="3348D182"/>
+    <w:lvl w:ilvl="0" w:tplc="0C0C0003">
+      <w:start w:val="1"/>
+      <w:numFmt w:val="bullet"/>
+      <w:lvlText w:val="o"/>
+      <w:lvlJc w:val="left"/>
+      <w:pPr>
+        <w:ind w:left="720" w:hanging="360"/>
+      </w:pPr>
+      <w:rPr>
+        <w:rFonts w:ascii="Courier New" w:hAnsi="Courier New" w:cs="Courier New" w:hint="default"/>
+      </w:rPr>
+    </w:lvl>
+    <w:lvl w:ilvl="1" w:tplc="0C0C0003" w:tentative="1">
+      <w:start w:val="1"/>
+      <w:numFmt w:val="bullet"/>
+      <w:lvlText w:val="o"/>
+      <w:lvlJc w:val="left"/>
+      <w:pPr>
+        <w:ind w:left="1440" w:hanging="360"/>
+      </w:pPr>
+      <w:rPr>
+        <w:rFonts w:ascii="Courier New" w:hAnsi="Courier New" w:cs="Courier New" w:hint="default"/>
+      </w:rPr>
+    </w:lvl>
+    <w:lvl w:ilvl="2" w:tplc="0C0C0005" w:tentative="1">
+      <w:start w:val="1"/>
+      <w:numFmt w:val="bullet"/>
+      <w:lvlText w:val=""/>
+      <w:lvlJc w:val="left"/>
+      <w:pPr>
+        <w:ind w:left="2160" w:hanging="360"/>
+      </w:pPr>
+      <w:rPr>
+        <w:rFonts w:ascii="Wingdings" w:hAnsi="Wingdings" w:hint="default"/>
+      </w:rPr>
+    </w:lvl>
+    <w:lvl w:ilvl="3" w:tplc="0C0C0001" w:tentative="1">
+      <w:start w:val="1"/>
+      <w:numFmt w:val="bullet"/>
+      <w:lvlText w:val=""/>
+      <w:lvlJc w:val="left"/>
+      <w:pPr>
+        <w:ind w:left="2880" w:hanging="360"/>
+      </w:pPr>
+      <w:rPr>
+        <w:rFonts w:ascii="Symbol" w:hAnsi="Symbol" w:hint="default"/>
+      </w:rPr>
+    </w:lvl>
+    <w:lvl w:ilvl="4" w:tplc="0C0C0003" w:tentative="1">
+      <w:start w:val="1"/>
+      <w:numFmt w:val="bullet"/>
+      <w:lvlText w:val="o"/>
+      <w:lvlJc w:val="left"/>
+      <w:pPr>
+        <w:ind w:left="3600" w:hanging="360"/>
+      </w:pPr>
+      <w:rPr>
+        <w:rFonts w:ascii="Courier New" w:hAnsi="Courier New" w:cs="Courier New" w:hint="default"/>
+      </w:rPr>
+    </w:lvl>
+    <w:lvl w:ilvl="5" w:tplc="0C0C0005" w:tentative="1">
+      <w:start w:val="1"/>
+      <w:numFmt w:val="bullet"/>
+      <w:lvlText w:val=""/>
+      <w:lvlJc w:val="left"/>
+      <w:pPr>
+        <w:ind w:left="4320" w:hanging="360"/>
+      </w:pPr>
+      <w:rPr>
+        <w:rFonts w:ascii="Wingdings" w:hAnsi="Wingdings" w:hint="default"/>
+      </w:rPr>
+    </w:lvl>
+    <w:lvl w:ilvl="6" w:tplc="0C0C0001" w:tentative="1">
+      <w:start w:val="1"/>
+      <w:numFmt w:val="bullet"/>
+      <w:lvlText w:val=""/>
+      <w:lvlJc w:val="left"/>
+      <w:pPr>
+        <w:ind w:left="5040" w:hanging="360"/>
+      </w:pPr>
+      <w:rPr>
+        <w:rFonts w:ascii="Symbol" w:hAnsi="Symbol" w:hint="default"/>
+      </w:rPr>
+    </w:lvl>
+    <w:lvl w:ilvl="7" w:tplc="0C0C0003" w:tentative="1">
+      <w:start w:val="1"/>
+      <w:numFmt w:val="bullet"/>
+      <w:lvlText w:val="o"/>
+      <w:lvlJc w:val="left"/>
+      <w:pPr>
+        <w:ind w:left="5760" w:hanging="360"/>
+      </w:pPr>
+      <w:rPr>
+        <w:rFonts w:ascii="Courier New" w:hAnsi="Courier New" w:cs="Courier New" w:hint="default"/>
+      </w:rPr>
+    </w:lvl>
+    <w:lvl w:ilvl="8" w:tplc="0C0C0005" w:tentative="1">
+      <w:start w:val="1"/>
+      <w:numFmt w:val="bullet"/>
+      <w:lvlText w:val=""/>
+      <w:lvlJc w:val="left"/>
+      <w:pPr>
+        <w:ind w:left="6480" w:hanging="360"/>
+      </w:pPr>
+      <w:rPr>
+        <w:rFonts w:ascii="Wingdings" w:hAnsi="Wingdings" w:hint="default"/>
+      </w:rPr>
+    </w:lvl>
+  </w:abstractNum>
+  <w:abstractNum w:abstractNumId="10" w15:restartNumberingAfterBreak="0">
+    <w:nsid w:val="4E2D651D"/>
+    <w:multiLevelType w:val="multilevel"/>
+    <w:tmpl w:val="B9128BA6"/>
+    <w:lvl w:ilvl="0">
+      <w:start w:val="1"/>
+      <w:numFmt w:val="decimal"/>
+      <w:lvlText w:val="%1."/>
+      <w:lvlJc w:val="left"/>
+      <w:pPr>
+        <w:tabs>
+          <w:tab w:val="num" w:pos="720"/>
+        </w:tabs>
+        <w:ind w:left="720" w:hanging="360"/>
+      </w:pPr>
+    </w:lvl>
+    <w:lvl w:ilvl="1" w:tentative="1">
+      <w:start w:val="1"/>
+      <w:numFmt w:val="decimal"/>
+      <w:lvlText w:val="%2."/>
+      <w:lvlJc w:val="left"/>
+      <w:pPr>
+        <w:tabs>
+          <w:tab w:val="num" w:pos="1440"/>
+        </w:tabs>
+        <w:ind w:left="1440" w:hanging="360"/>
+      </w:pPr>
+    </w:lvl>
+    <w:lvl w:ilvl="2" w:tentative="1">
+      <w:start w:val="1"/>
+      <w:numFmt w:val="decimal"/>
+      <w:lvlText w:val="%3."/>
+      <w:lvlJc w:val="left"/>
+      <w:pPr>
+        <w:tabs>
+          <w:tab w:val="num" w:pos="2160"/>
+        </w:tabs>
+        <w:ind w:left="2160" w:hanging="360"/>
+      </w:pPr>
+    </w:lvl>
+    <w:lvl w:ilvl="3" w:tentative="1">
+      <w:start w:val="1"/>
+      <w:numFmt w:val="decimal"/>
+      <w:lvlText w:val="%4."/>
+      <w:lvlJc w:val="left"/>
+      <w:pPr>
+        <w:tabs>
+          <w:tab w:val="num" w:pos="2880"/>
+        </w:tabs>
+        <w:ind w:left="2880" w:hanging="360"/>
+      </w:pPr>
+    </w:lvl>
+    <w:lvl w:ilvl="4" w:tentative="1">
+      <w:start w:val="1"/>
+      <w:numFmt w:val="decimal"/>
+      <w:lvlText w:val="%5."/>
+      <w:lvlJc w:val="left"/>
+      <w:pPr>
+        <w:tabs>
+          <w:tab w:val="num" w:pos="3600"/>
+        </w:tabs>
+        <w:ind w:left="3600" w:hanging="360"/>
+      </w:pPr>
+    </w:lvl>
+    <w:lvl w:ilvl="5" w:tentative="1">
+      <w:start w:val="1"/>
+      <w:numFmt w:val="decimal"/>
+      <w:lvlText w:val="%6."/>
+      <w:lvlJc w:val="left"/>
+      <w:pPr>
+        <w:tabs>
+          <w:tab w:val="num" w:pos="4320"/>
+        </w:tabs>
+        <w:ind w:left="4320" w:hanging="360"/>
+      </w:pPr>
+    </w:lvl>
+    <w:lvl w:ilvl="6" w:tentative="1">
+      <w:start w:val="1"/>
+      <w:numFmt w:val="decimal"/>
+      <w:lvlText w:val="%7."/>
+      <w:lvlJc w:val="left"/>
+      <w:pPr>
+        <w:tabs>
+          <w:tab w:val="num" w:pos="5040"/>
+        </w:tabs>
+        <w:ind w:left="5040" w:hanging="360"/>
+      </w:pPr>
+    </w:lvl>
+    <w:lvl w:ilvl="7" w:tentative="1">
+      <w:start w:val="1"/>
+      <w:numFmt w:val="decimal"/>
+      <w:lvlText w:val="%8."/>
+      <w:lvlJc w:val="left"/>
+      <w:pPr>
+        <w:tabs>
+          <w:tab w:val="num" w:pos="5760"/>
+        </w:tabs>
+        <w:ind w:left="5760" w:hanging="360"/>
+      </w:pPr>
+    </w:lvl>
+    <w:lvl w:ilvl="8" w:tentative="1">
+      <w:start w:val="1"/>
+      <w:numFmt w:val="decimal"/>
+      <w:lvlText w:val="%9."/>
+      <w:lvlJc w:val="left"/>
+      <w:pPr>
+        <w:tabs>
+          <w:tab w:val="num" w:pos="6480"/>
+        </w:tabs>
+        <w:ind w:left="6480" w:hanging="360"/>
+      </w:pPr>
+    </w:lvl>
+  </w:abstractNum>
+  <w:abstractNum w:abstractNumId="11" w15:restartNumberingAfterBreak="0">
+    <w:nsid w:val="553E79D5"/>
+    <w:multiLevelType w:val="multilevel"/>
+    <w:tmpl w:val="8A58F432"/>
+    <w:lvl w:ilvl="0">
+      <w:start w:val="1"/>
+      <w:numFmt w:val="bullet"/>
+      <w:lvlText w:val=""/>
+      <w:lvlJc w:val="left"/>
+      <w:pPr>
+        <w:tabs>
+          <w:tab w:val="num" w:pos="720"/>
+        </w:tabs>
+        <w:ind w:left="720" w:hanging="360"/>
+      </w:pPr>
+      <w:rPr>
+        <w:rFonts w:ascii="Symbol" w:hAnsi="Symbol" w:hint="default"/>
+        <w:sz w:val="20"/>
+      </w:rPr>
+    </w:lvl>
+    <w:lvl w:ilvl="1">
+      <w:start w:val="1"/>
+      <w:numFmt w:val="bullet"/>
+      <w:lvlText w:val="o"/>
+      <w:lvlJc w:val="left"/>
+      <w:pPr>
+        <w:tabs>
+          <w:tab w:val="num" w:pos="1440"/>
+        </w:tabs>
+        <w:ind w:left="1440" w:hanging="360"/>
+      </w:pPr>
+      <w:rPr>
+        <w:rFonts w:ascii="Courier New" w:hAnsi="Courier New" w:hint="default"/>
+        <w:sz w:val="20"/>
+      </w:rPr>
+    </w:lvl>
+    <w:lvl w:ilvl="2" w:tentative="1">
+      <w:start w:val="1"/>
+      <w:numFmt w:val="bullet"/>
+      <w:lvlText w:val=""/>
+      <w:lvlJc w:val="left"/>
+      <w:pPr>
+        <w:tabs>
+          <w:tab w:val="num" w:pos="2160"/>
+        </w:tabs>
+        <w:ind w:left="2160" w:hanging="360"/>
+      </w:pPr>
+      <w:rPr>
+        <w:rFonts w:ascii="Wingdings" w:hAnsi="Wingdings" w:hint="default"/>
+        <w:sz w:val="20"/>
+      </w:rPr>
+    </w:lvl>
+    <w:lvl w:ilvl="3" w:tentative="1">
+      <w:start w:val="1"/>
+      <w:numFmt w:val="bullet"/>
+      <w:lvlText w:val=""/>
+      <w:lvlJc w:val="left"/>
+      <w:pPr>
+        <w:tabs>
+          <w:tab w:val="num" w:pos="2880"/>
+        </w:tabs>
+        <w:ind w:left="2880" w:hanging="360"/>
+      </w:pPr>
+      <w:rPr>
+        <w:rFonts w:ascii="Wingdings" w:hAnsi="Wingdings" w:hint="default"/>
+        <w:sz w:val="20"/>
+      </w:rPr>
+    </w:lvl>
+    <w:lvl w:ilvl="4" w:tentative="1">
+      <w:start w:val="1"/>
+      <w:numFmt w:val="bullet"/>
+      <w:lvlText w:val=""/>
+      <w:lvlJc w:val="left"/>
+      <w:pPr>
+        <w:tabs>
+          <w:tab w:val="num" w:pos="3600"/>
+        </w:tabs>
+        <w:ind w:left="3600" w:hanging="360"/>
+      </w:pPr>
+      <w:rPr>
+        <w:rFonts w:ascii="Wingdings" w:hAnsi="Wingdings" w:hint="default"/>
+        <w:sz w:val="20"/>
+      </w:rPr>
+    </w:lvl>
+    <w:lvl w:ilvl="5" w:tentative="1">
+      <w:start w:val="1"/>
+      <w:numFmt w:val="bullet"/>
+      <w:lvlText w:val=""/>
+      <w:lvlJc w:val="left"/>
+      <w:pPr>
+        <w:tabs>
+          <w:tab w:val="num" w:pos="4320"/>
+        </w:tabs>
+        <w:ind w:left="4320" w:hanging="360"/>
+      </w:pPr>
+      <w:rPr>
+        <w:rFonts w:ascii="Wingdings" w:hAnsi="Wingdings" w:hint="default"/>
+        <w:sz w:val="20"/>
+      </w:rPr>
+    </w:lvl>
+    <w:lvl w:ilvl="6" w:tentative="1">
+      <w:start w:val="1"/>
+      <w:numFmt w:val="bullet"/>
+      <w:lvlText w:val=""/>
+      <w:lvlJc w:val="left"/>
+      <w:pPr>
+        <w:tabs>
+          <w:tab w:val="num" w:pos="5040"/>
+        </w:tabs>
+        <w:ind w:left="5040" w:hanging="360"/>
+      </w:pPr>
+      <w:rPr>
+        <w:rFonts w:ascii="Wingdings" w:hAnsi="Wingdings" w:hint="default"/>
+        <w:sz w:val="20"/>
+      </w:rPr>
+    </w:lvl>
+    <w:lvl w:ilvl="7" w:tentative="1">
+      <w:start w:val="1"/>
+      <w:numFmt w:val="bullet"/>
+      <w:lvlText w:val=""/>
+      <w:lvlJc w:val="left"/>
+      <w:pPr>
+        <w:tabs>
+          <w:tab w:val="num" w:pos="5760"/>
+        </w:tabs>
+        <w:ind w:left="5760" w:hanging="360"/>
+      </w:pPr>
+      <w:rPr>
+        <w:rFonts w:ascii="Wingdings" w:hAnsi="Wingdings" w:hint="default"/>
+        <w:sz w:val="20"/>
+      </w:rPr>
+    </w:lvl>
+    <w:lvl w:ilvl="8" w:tentative="1">
+      <w:start w:val="1"/>
+      <w:numFmt w:val="bullet"/>
+      <w:lvlText w:val=""/>
+      <w:lvlJc w:val="left"/>
+      <w:pPr>
+        <w:tabs>
+          <w:tab w:val="num" w:pos="6480"/>
+        </w:tabs>
+        <w:ind w:left="6480" w:hanging="360"/>
+      </w:pPr>
+      <w:rPr>
+        <w:rFonts w:ascii="Wingdings" w:hAnsi="Wingdings" w:hint="default"/>
+        <w:sz w:val="20"/>
+      </w:rPr>
+    </w:lvl>
+  </w:abstractNum>
+  <w:abstractNum w:abstractNumId="12" w15:restartNumberingAfterBreak="0">
+    <w:nsid w:val="637B2F1F"/>
+    <w:multiLevelType w:val="hybridMultilevel"/>
+    <w:tmpl w:val="E7762CCA"/>
+    <w:lvl w:ilvl="0" w:tplc="0C0C000F">
+      <w:start w:val="1"/>
+      <w:numFmt w:val="decimal"/>
+      <w:lvlText w:val="%1."/>
+      <w:lvlJc w:val="left"/>
+      <w:pPr>
+        <w:ind w:left="720" w:hanging="360"/>
+      </w:pPr>
+    </w:lvl>
+    <w:lvl w:ilvl="1" w:tplc="0C0C0019" w:tentative="1">
+      <w:start w:val="1"/>
+      <w:numFmt w:val="lowerLetter"/>
+      <w:lvlText w:val="%2."/>
+      <w:lvlJc w:val="left"/>
+      <w:pPr>
+        <w:ind w:left="1440" w:hanging="360"/>
+      </w:pPr>
+    </w:lvl>
+    <w:lvl w:ilvl="2" w:tplc="0C0C001B" w:tentative="1">
+      <w:start w:val="1"/>
+      <w:numFmt w:val="lowerRoman"/>
+      <w:lvlText w:val="%3."/>
+      <w:lvlJc w:val="right"/>
+      <w:pPr>
+        <w:ind w:left="2160" w:hanging="180"/>
+      </w:pPr>
+    </w:lvl>
+    <w:lvl w:ilvl="3" w:tplc="0C0C000F" w:tentative="1">
+      <w:start w:val="1"/>
+      <w:numFmt w:val="decimal"/>
+      <w:lvlText w:val="%4."/>
+      <w:lvlJc w:val="left"/>
+      <w:pPr>
+        <w:ind w:left="2880" w:hanging="360"/>
+      </w:pPr>
+    </w:lvl>
+    <w:lvl w:ilvl="4" w:tplc="0C0C0019" w:tentative="1">
+      <w:start w:val="1"/>
+      <w:numFmt w:val="lowerLetter"/>
+      <w:lvlText w:val="%5."/>
+      <w:lvlJc w:val="left"/>
+      <w:pPr>
+        <w:ind w:left="3600" w:hanging="360"/>
+      </w:pPr>
+    </w:lvl>
+    <w:lvl w:ilvl="5" w:tplc="0C0C001B" w:tentative="1">
+      <w:start w:val="1"/>
+      <w:numFmt w:val="lowerRoman"/>
+      <w:lvlText w:val="%6."/>
+      <w:lvlJc w:val="right"/>
+      <w:pPr>
+        <w:ind w:left="4320" w:hanging="180"/>
+      </w:pPr>
+    </w:lvl>
+    <w:lvl w:ilvl="6" w:tplc="0C0C000F" w:tentative="1">
+      <w:start w:val="1"/>
+      <w:numFmt w:val="decimal"/>
+      <w:lvlText w:val="%7."/>
+      <w:lvlJc w:val="left"/>
+      <w:pPr>
+        <w:ind w:left="5040" w:hanging="360"/>
+      </w:pPr>
+    </w:lvl>
+    <w:lvl w:ilvl="7" w:tplc="0C0C0019" w:tentative="1">
+      <w:start w:val="1"/>
+      <w:numFmt w:val="lowerLetter"/>
+      <w:lvlText w:val="%8."/>
+      <w:lvlJc w:val="left"/>
+      <w:pPr>
+        <w:ind w:left="5760" w:hanging="360"/>
+      </w:pPr>
+    </w:lvl>
+    <w:lvl w:ilvl="8" w:tplc="0C0C001B" w:tentative="1">
+      <w:start w:val="1"/>
+      <w:numFmt w:val="lowerRoman"/>
+      <w:lvlText w:val="%9."/>
+      <w:lvlJc w:val="right"/>
+      <w:pPr>
+        <w:ind w:left="6480" w:hanging="180"/>
+      </w:pPr>
+    </w:lvl>
+  </w:abstractNum>
+  <w:abstractNum w:abstractNumId="13" w15:restartNumberingAfterBreak="0">
+    <w:nsid w:val="7F943550"/>
+    <w:multiLevelType w:val="multilevel"/>
+    <w:tmpl w:val="F1362646"/>
+    <w:lvl w:ilvl="0">
+      <w:start w:val="1"/>
+      <w:numFmt w:val="bullet"/>
+      <w:lvlText w:val=""/>
+      <w:lvlJc w:val="left"/>
+      <w:pPr>
+        <w:tabs>
+          <w:tab w:val="num" w:pos="720"/>
+        </w:tabs>
+        <w:ind w:left="720" w:hanging="360"/>
+      </w:pPr>
+      <w:rPr>
+        <w:rFonts w:ascii="Symbol" w:hAnsi="Symbol" w:hint="default"/>
+        <w:sz w:val="20"/>
+      </w:rPr>
+    </w:lvl>
+    <w:lvl w:ilvl="1">
+      <w:start w:val="1"/>
+      <w:numFmt w:val="bullet"/>
+      <w:lvlText w:val="o"/>
+      <w:lvlJc w:val="left"/>
+      <w:pPr>
+        <w:tabs>
+          <w:tab w:val="num" w:pos="1440"/>
+        </w:tabs>
+        <w:ind w:left="1440" w:hanging="360"/>
+      </w:pPr>
+      <w:rPr>
+        <w:rFonts w:ascii="Courier New" w:hAnsi="Courier New" w:hint="default"/>
+        <w:sz w:val="20"/>
+      </w:rPr>
+    </w:lvl>
+    <w:lvl w:ilvl="2" w:tentative="1">
+      <w:start w:val="1"/>
+      <w:numFmt w:val="bullet"/>
+      <w:lvlText w:val=""/>
+      <w:lvlJc w:val="left"/>
+      <w:pPr>
+        <w:tabs>
+          <w:tab w:val="num" w:pos="2160"/>
+        </w:tabs>
+        <w:ind w:left="2160" w:hanging="360"/>
+      </w:pPr>
+      <w:rPr>
+        <w:rFonts w:ascii="Wingdings" w:hAnsi="Wingdings" w:hint="default"/>
+        <w:sz w:val="20"/>
+      </w:rPr>
+    </w:lvl>
+    <w:lvl w:ilvl="3" w:tentative="1">
+      <w:start w:val="1"/>
+      <w:numFmt w:val="bullet"/>
+      <w:lvlText w:val=""/>
+      <w:lvlJc w:val="left"/>
+      <w:pPr>
+        <w:tabs>
+          <w:tab w:val="num" w:pos="2880"/>
+        </w:tabs>
+        <w:ind w:left="2880" w:hanging="360"/>
+      </w:pPr>
+      <w:rPr>
+        <w:rFonts w:ascii="Wingdings" w:hAnsi="Wingdings" w:hint="default"/>
+        <w:sz w:val="20"/>
+      </w:rPr>
+    </w:lvl>
+    <w:lvl w:ilvl="4" w:tentative="1">
+      <w:start w:val="1"/>
+      <w:numFmt w:val="bullet"/>
+      <w:lvlText w:val=""/>
+      <w:lvlJc w:val="left"/>
+      <w:pPr>
+        <w:tabs>
+          <w:tab w:val="num" w:pos="3600"/>
+        </w:tabs>
+        <w:ind w:left="3600" w:hanging="360"/>
+      </w:pPr>
+      <w:rPr>
+        <w:rFonts w:ascii="Wingdings" w:hAnsi="Wingdings" w:hint="default"/>
+        <w:sz w:val="20"/>
+      </w:rPr>
+    </w:lvl>
+    <w:lvl w:ilvl="5" w:tentative="1">
+      <w:start w:val="1"/>
+      <w:numFmt w:val="bullet"/>
+      <w:lvlText w:val=""/>
+      <w:lvlJc w:val="left"/>
+      <w:pPr>
+        <w:tabs>
+          <w:tab w:val="num" w:pos="4320"/>
+        </w:tabs>
+        <w:ind w:left="4320" w:hanging="360"/>
+      </w:pPr>
+      <w:rPr>
+        <w:rFonts w:ascii="Wingdings" w:hAnsi="Wingdings" w:hint="default"/>
+        <w:sz w:val="20"/>
+      </w:rPr>
+    </w:lvl>
+    <w:lvl w:ilvl="6" w:tentative="1">
+      <w:start w:val="1"/>
+      <w:numFmt w:val="bullet"/>
+      <w:lvlText w:val=""/>
+      <w:lvlJc w:val="left"/>
+      <w:pPr>
+        <w:tabs>
+          <w:tab w:val="num" w:pos="5040"/>
+        </w:tabs>
+        <w:ind w:left="5040" w:hanging="360"/>
+      </w:pPr>
+      <w:rPr>
+        <w:rFonts w:ascii="Wingdings" w:hAnsi="Wingdings" w:hint="default"/>
+        <w:sz w:val="20"/>
+      </w:rPr>
+    </w:lvl>
+    <w:lvl w:ilvl="7" w:tentative="1">
+      <w:start w:val="1"/>
+      <w:numFmt w:val="bullet"/>
+      <w:lvlText w:val=""/>
+      <w:lvlJc w:val="left"/>
+      <w:pPr>
+        <w:tabs>
+          <w:tab w:val="num" w:pos="5760"/>
+        </w:tabs>
+        <w:ind w:left="5760" w:hanging="360"/>
+      </w:pPr>
+      <w:rPr>
+        <w:rFonts w:ascii="Wingdings" w:hAnsi="Wingdings" w:hint="default"/>
+        <w:sz w:val="20"/>
+      </w:rPr>
+    </w:lvl>
+    <w:lvl w:ilvl="8" w:tentative="1">
+      <w:start w:val="1"/>
+      <w:numFmt w:val="bullet"/>
+      <w:lvlText w:val=""/>
+      <w:lvlJc w:val="left"/>
+      <w:pPr>
+        <w:tabs>
+          <w:tab w:val="num" w:pos="6480"/>
+        </w:tabs>
+        <w:ind w:left="6480" w:hanging="360"/>
+      </w:pPr>
+      <w:rPr>
+        <w:rFonts w:ascii="Wingdings" w:hAnsi="Wingdings" w:hint="default"/>
+        <w:sz w:val="20"/>
+      </w:rPr>
+    </w:lvl>
+  </w:abstractNum>
   <w:num w:numId="1" w16cid:durableId="1680422793">
+    <w:abstractNumId w:val="7"/>
+  </w:num>
+  <w:num w:numId="2" w16cid:durableId="1738897246">
+    <w:abstractNumId w:val="6"/>
+  </w:num>
+  <w:num w:numId="3" w16cid:durableId="1100637894">
     <w:abstractNumId w:val="3"/>
   </w:num>
-  <w:num w:numId="2" w16cid:durableId="1738897246">
+  <w:num w:numId="4" w16cid:durableId="780875119">
     <w:abstractNumId w:val="2"/>
   </w:num>
-  <w:num w:numId="3" w16cid:durableId="1100637894">
+  <w:num w:numId="5" w16cid:durableId="829173115">
     <w:abstractNumId w:val="1"/>
   </w:num>
-  <w:num w:numId="4" w16cid:durableId="780875119">
+  <w:num w:numId="6" w16cid:durableId="990989317">
+    <w:abstractNumId w:val="5"/>
+  </w:num>
+  <w:num w:numId="7" w16cid:durableId="533271121">
+    <w:abstractNumId w:val="12"/>
+  </w:num>
+  <w:num w:numId="8" w16cid:durableId="212620022">
     <w:abstractNumId w:val="0"/>
+  </w:num>
+  <w:num w:numId="9" w16cid:durableId="1328903494">
+    <w:abstractNumId w:val="9"/>
+  </w:num>
+  <w:num w:numId="10" w16cid:durableId="1823236631">
+    <w:abstractNumId w:val="4"/>
+  </w:num>
+  <w:num w:numId="11" w16cid:durableId="1636523407">
+    <w:abstractNumId w:val="8"/>
+  </w:num>
+  <w:num w:numId="12" w16cid:durableId="2075153398">
+    <w:abstractNumId w:val="8"/>
+    <w:lvlOverride w:ilvl="0">
+      <w:startOverride w:val="1"/>
+    </w:lvlOverride>
+    <w:lvlOverride w:ilvl="1"/>
+    <w:lvlOverride w:ilvl="2"/>
+    <w:lvlOverride w:ilvl="3">
+      <w:startOverride w:val="1"/>
+    </w:lvlOverride>
+    <w:lvlOverride w:ilvl="4">
+      <w:startOverride w:val="1"/>
+    </w:lvlOverride>
+    <w:lvlOverride w:ilvl="5">
+      <w:startOverride w:val="1"/>
+    </w:lvlOverride>
+    <w:lvlOverride w:ilvl="6">
+      <w:startOverride w:val="1"/>
+    </w:lvlOverride>
+    <w:lvlOverride w:ilvl="7">
+      <w:startOverride w:val="1"/>
+    </w:lvlOverride>
+    <w:lvlOverride w:ilvl="8">
+      <w:startOverride w:val="1"/>
+    </w:lvlOverride>
+  </w:num>
+  <w:num w:numId="13" w16cid:durableId="1764376262">
+    <w:abstractNumId w:val="11"/>
+  </w:num>
+  <w:num w:numId="14" w16cid:durableId="1529879714">
+    <w:abstractNumId w:val="13"/>
+  </w:num>
+  <w:num w:numId="15" w16cid:durableId="1788817795">
+    <w:abstractNumId w:val="10"/>
   </w:num>
 </w:numbering>
 </file>
@@ -13171,7 +15627,6 @@
   <w:style w:type="character" w:default="1" w:styleId="Policepardfaut">
     <w:name w:val="Default Paragraph Font"/>
     <w:uiPriority w:val="1"/>
-    <w:semiHidden/>
     <w:unhideWhenUsed/>
   </w:style>
   <w:style w:type="table" w:default="1" w:styleId="TableauNormal">

</xml_diff>